<commit_message>
deleted test print in code
</commit_message>
<xml_diff>
--- a/מבני נתונים - תיעוד פרויקט 2.docx
+++ b/מבני נתונים - תיעוד פרויקט 2.docx
@@ -21,27 +21,7 @@
           <w:u w:val="single"/>
           <w:rtl/>
         </w:rPr>
-        <w:t>מבני נתונים – פרויקט</w:t>
-      </w:r>
-      <w:r>
-        <w:rPr>
-          <w:rFonts w:ascii="David" w:hAnsi="David" w:cs="David"/>
-          <w:b/>
-          <w:bCs/>
-          <w:u w:val="single"/>
-          <w:rtl/>
-        </w:rPr>
-        <w:t xml:space="preserve"> מעשי</w:t>
-      </w:r>
-      <w:r>
-        <w:rPr>
-          <w:rFonts w:ascii="David" w:hAnsi="David" w:cs="David"/>
-          <w:b/>
-          <w:bCs/>
-          <w:u w:val="single"/>
-          <w:rtl/>
-        </w:rPr>
-        <w:t xml:space="preserve"> מספר 2 - ערמה</w:t>
+        <w:t>מבני נתונים – פרויקט מעשי מספר 2 - ערמה</w:t>
       </w:r>
       <w:r>
         <w:rPr>
@@ -589,14 +569,7 @@
                 <w:rFonts w:hint="cs"/>
                 <w:rtl/>
               </w:rPr>
-              <w:t xml:space="preserve">דרגת </w:t>
-            </w:r>
-            <w:r>
-              <w:rPr>
-                <w:rFonts w:hint="cs"/>
-                <w:rtl/>
-              </w:rPr>
-              <w:t>הערימה</w:t>
+              <w:t>דרגת הערימה</w:t>
             </w:r>
           </w:p>
         </w:tc>
@@ -756,7 +729,7 @@
       <w:pPr>
         <w:bidi/>
         <w:rPr>
-          <w:rFonts w:ascii="David" w:hAnsi="David" w:cs="David" w:hint="cs"/>
+          <w:rFonts w:ascii="David" w:hAnsi="David" w:cs="David"/>
           <w:rtl/>
         </w:rPr>
       </w:pPr>
@@ -781,7 +754,7 @@
       <w:pPr>
         <w:bidi/>
         <w:rPr>
-          <w:rFonts w:ascii="David" w:hAnsi="David" w:cs="David" w:hint="cs"/>
+          <w:rFonts w:ascii="David" w:hAnsi="David" w:cs="David"/>
           <w:rtl/>
         </w:rPr>
       </w:pPr>
@@ -841,16 +814,16 @@
         <w:tblLook w:val="04A0" w:firstRow="1" w:lastRow="0" w:firstColumn="1" w:lastColumn="0" w:noHBand="0" w:noVBand="1"/>
       </w:tblPr>
       <w:tblGrid>
-        <w:gridCol w:w="3116"/>
-        <w:gridCol w:w="745"/>
+        <w:gridCol w:w="3845"/>
+        <w:gridCol w:w="504"/>
         <w:gridCol w:w="1080"/>
-        <w:gridCol w:w="1292"/>
-        <w:gridCol w:w="3117"/>
+        <w:gridCol w:w="832"/>
+        <w:gridCol w:w="3089"/>
       </w:tblGrid>
       <w:tr>
         <w:tc>
           <w:tcPr>
-            <w:tcW w:w="3861" w:type="dxa"/>
+            <w:tcW w:w="4349" w:type="dxa"/>
             <w:gridSpan w:val="2"/>
           </w:tcPr>
           <w:p>
@@ -895,7 +868,7 @@
         </w:tc>
         <w:tc>
           <w:tcPr>
-            <w:tcW w:w="4409" w:type="dxa"/>
+            <w:tcW w:w="3921" w:type="dxa"/>
             <w:gridSpan w:val="2"/>
           </w:tcPr>
           <w:p>
@@ -920,7 +893,7 @@
       <w:tr>
         <w:tc>
           <w:tcPr>
-            <w:tcW w:w="3861" w:type="dxa"/>
+            <w:tcW w:w="4349" w:type="dxa"/>
             <w:gridSpan w:val="2"/>
             <w:shd w:val="clear" w:color="auto" w:fill="auto"/>
           </w:tcPr>
@@ -994,7 +967,7 @@
         </w:tc>
         <w:tc>
           <w:tcPr>
-            <w:tcW w:w="4409" w:type="dxa"/>
+            <w:tcW w:w="3921" w:type="dxa"/>
             <w:gridSpan w:val="2"/>
           </w:tcPr>
           <w:p>
@@ -1017,7 +990,7 @@
       <w:tr>
         <w:tc>
           <w:tcPr>
-            <w:tcW w:w="3861" w:type="dxa"/>
+            <w:tcW w:w="4349" w:type="dxa"/>
             <w:gridSpan w:val="2"/>
           </w:tcPr>
           <w:p>
@@ -1117,7 +1090,7 @@
         </w:tc>
         <w:tc>
           <w:tcPr>
-            <w:tcW w:w="4409" w:type="dxa"/>
+            <w:tcW w:w="3921" w:type="dxa"/>
             <w:gridSpan w:val="2"/>
           </w:tcPr>
           <w:p>
@@ -1143,7 +1116,7 @@
       <w:tr>
         <w:tc>
           <w:tcPr>
-            <w:tcW w:w="3861" w:type="dxa"/>
+            <w:tcW w:w="4349" w:type="dxa"/>
             <w:gridSpan w:val="2"/>
           </w:tcPr>
           <w:p>
@@ -1277,7 +1250,7 @@
         </w:tc>
         <w:tc>
           <w:tcPr>
-            <w:tcW w:w="4409" w:type="dxa"/>
+            <w:tcW w:w="3921" w:type="dxa"/>
             <w:gridSpan w:val="2"/>
           </w:tcPr>
           <w:p>
@@ -1338,7 +1311,7 @@
       <w:tr>
         <w:tc>
           <w:tcPr>
-            <w:tcW w:w="3861" w:type="dxa"/>
+            <w:tcW w:w="4349" w:type="dxa"/>
             <w:gridSpan w:val="2"/>
           </w:tcPr>
           <w:p>
@@ -1454,7 +1427,7 @@
         </w:tc>
         <w:tc>
           <w:tcPr>
-            <w:tcW w:w="4409" w:type="dxa"/>
+            <w:tcW w:w="3921" w:type="dxa"/>
             <w:gridSpan w:val="2"/>
           </w:tcPr>
           <w:p>
@@ -1490,7 +1463,7 @@
       <w:tr>
         <w:tc>
           <w:tcPr>
-            <w:tcW w:w="3861" w:type="dxa"/>
+            <w:tcW w:w="4349" w:type="dxa"/>
             <w:gridSpan w:val="2"/>
           </w:tcPr>
           <w:p>
@@ -1611,7 +1584,7 @@
         </w:tc>
         <w:tc>
           <w:tcPr>
-            <w:tcW w:w="4409" w:type="dxa"/>
+            <w:tcW w:w="3921" w:type="dxa"/>
             <w:gridSpan w:val="2"/>
           </w:tcPr>
           <w:p>
@@ -1650,7 +1623,7 @@
       <w:tr>
         <w:tc>
           <w:tcPr>
-            <w:tcW w:w="3861" w:type="dxa"/>
+            <w:tcW w:w="4349" w:type="dxa"/>
             <w:gridSpan w:val="2"/>
           </w:tcPr>
           <w:p>
@@ -1769,7 +1742,7 @@
         </w:tc>
         <w:tc>
           <w:tcPr>
-            <w:tcW w:w="4409" w:type="dxa"/>
+            <w:tcW w:w="3921" w:type="dxa"/>
             <w:gridSpan w:val="2"/>
           </w:tcPr>
           <w:p>
@@ -1839,7 +1812,7 @@
       <w:tr>
         <w:tc>
           <w:tcPr>
-            <w:tcW w:w="3861" w:type="dxa"/>
+            <w:tcW w:w="4349" w:type="dxa"/>
             <w:gridSpan w:val="2"/>
           </w:tcPr>
           <w:p>
@@ -1954,7 +1927,7 @@
         </w:tc>
         <w:tc>
           <w:tcPr>
-            <w:tcW w:w="4409" w:type="dxa"/>
+            <w:tcW w:w="3921" w:type="dxa"/>
             <w:gridSpan w:val="2"/>
           </w:tcPr>
           <w:p>
@@ -2010,7 +1983,7 @@
       <w:tr>
         <w:tc>
           <w:tcPr>
-            <w:tcW w:w="3861" w:type="dxa"/>
+            <w:tcW w:w="4349" w:type="dxa"/>
             <w:gridSpan w:val="2"/>
           </w:tcPr>
           <w:p>
@@ -2143,7 +2116,7 @@
         </w:tc>
         <w:tc>
           <w:tcPr>
-            <w:tcW w:w="4409" w:type="dxa"/>
+            <w:tcW w:w="3921" w:type="dxa"/>
             <w:gridSpan w:val="2"/>
           </w:tcPr>
           <w:p>
@@ -2182,7 +2155,7 @@
       <w:tr>
         <w:tc>
           <w:tcPr>
-            <w:tcW w:w="3861" w:type="dxa"/>
+            <w:tcW w:w="4349" w:type="dxa"/>
             <w:gridSpan w:val="2"/>
           </w:tcPr>
           <w:p>
@@ -2303,7 +2276,7 @@
         </w:tc>
         <w:tc>
           <w:tcPr>
-            <w:tcW w:w="4409" w:type="dxa"/>
+            <w:tcW w:w="3921" w:type="dxa"/>
             <w:gridSpan w:val="2"/>
           </w:tcPr>
           <w:p>
@@ -2326,7 +2299,7 @@
       <w:tr>
         <w:tc>
           <w:tcPr>
-            <w:tcW w:w="3861" w:type="dxa"/>
+            <w:tcW w:w="4349" w:type="dxa"/>
             <w:gridSpan w:val="2"/>
           </w:tcPr>
           <w:p>
@@ -2463,7 +2436,7 @@
         </w:tc>
         <w:tc>
           <w:tcPr>
-            <w:tcW w:w="4409" w:type="dxa"/>
+            <w:tcW w:w="3921" w:type="dxa"/>
             <w:gridSpan w:val="2"/>
           </w:tcPr>
           <w:p>
@@ -2506,7 +2479,7 @@
       <w:tr>
         <w:tc>
           <w:tcPr>
-            <w:tcW w:w="3861" w:type="dxa"/>
+            <w:tcW w:w="4349" w:type="dxa"/>
             <w:gridSpan w:val="2"/>
           </w:tcPr>
           <w:p>
@@ -2530,6 +2503,7 @@
                 <w:sz w:val="20"/>
                 <w:szCs w:val="20"/>
               </w:rPr>
+              <w:lastRenderedPageBreak/>
               <w:t>public</w:t>
             </w:r>
             <w:r>
@@ -2643,7 +2617,7 @@
         </w:tc>
         <w:tc>
           <w:tcPr>
-            <w:tcW w:w="4409" w:type="dxa"/>
+            <w:tcW w:w="3921" w:type="dxa"/>
             <w:gridSpan w:val="2"/>
           </w:tcPr>
           <w:p>
@@ -2686,7 +2660,7 @@
       <w:tr>
         <w:tc>
           <w:tcPr>
-            <w:tcW w:w="3861" w:type="dxa"/>
+            <w:tcW w:w="4349" w:type="dxa"/>
             <w:gridSpan w:val="2"/>
           </w:tcPr>
           <w:p>
@@ -2805,7 +2779,7 @@
         </w:tc>
         <w:tc>
           <w:tcPr>
-            <w:tcW w:w="4409" w:type="dxa"/>
+            <w:tcW w:w="3921" w:type="dxa"/>
             <w:gridSpan w:val="2"/>
           </w:tcPr>
           <w:p>
@@ -2844,7 +2818,7 @@
       <w:tr>
         <w:tc>
           <w:tcPr>
-            <w:tcW w:w="3116" w:type="dxa"/>
+            <w:tcW w:w="3845" w:type="dxa"/>
           </w:tcPr>
           <w:p>
             <w:pPr>
@@ -2860,14 +2834,13 @@
                 <w:u w:val="single"/>
                 <w:rtl/>
               </w:rPr>
-              <w:lastRenderedPageBreak/>
               <w:t>חתימה</w:t>
             </w:r>
           </w:p>
         </w:tc>
         <w:tc>
           <w:tcPr>
-            <w:tcW w:w="3117" w:type="dxa"/>
+            <w:tcW w:w="2416" w:type="dxa"/>
             <w:gridSpan w:val="3"/>
           </w:tcPr>
           <w:p>
@@ -2890,7 +2863,7 @@
         </w:tc>
         <w:tc>
           <w:tcPr>
-            <w:tcW w:w="3117" w:type="dxa"/>
+            <w:tcW w:w="3089" w:type="dxa"/>
           </w:tcPr>
           <w:p>
             <w:pPr>
@@ -2914,7 +2887,7 @@
       <w:tr>
         <w:tc>
           <w:tcPr>
-            <w:tcW w:w="3116" w:type="dxa"/>
+            <w:tcW w:w="3845" w:type="dxa"/>
           </w:tcPr>
           <w:p>
             <w:pPr>
@@ -3034,7 +3007,7 @@
         </w:tc>
         <w:tc>
           <w:tcPr>
-            <w:tcW w:w="3117" w:type="dxa"/>
+            <w:tcW w:w="2416" w:type="dxa"/>
             <w:gridSpan w:val="3"/>
           </w:tcPr>
           <w:p>
@@ -3056,26 +3029,37 @@
         </w:tc>
         <w:tc>
           <w:tcPr>
-            <w:tcW w:w="3117" w:type="dxa"/>
-          </w:tcPr>
-          <w:p>
-            <w:pPr>
-              <w:bidi/>
+            <w:tcW w:w="3089" w:type="dxa"/>
+          </w:tcPr>
+          <w:p>
+            <w:pPr>
+              <w:bidi/>
+              <w:rPr>
+                <w:rtl/>
+              </w:rPr>
+            </w:pPr>
+            <w:r>
               <w:rPr>
                 <w:rFonts w:hint="cs"/>
                 <w:rtl/>
               </w:rPr>
-            </w:pPr>
+              <w:t xml:space="preserve">בנאי לערימה ריקה מדרגה </w:t>
+            </w:r>
+            <w:proofErr w:type="spellStart"/>
+            <w:r>
+              <w:t>m_d</w:t>
+            </w:r>
+            <w:proofErr w:type="spellEnd"/>
             <w:r>
               <w:rPr>
                 <w:rFonts w:hint="cs"/>
                 <w:rtl/>
               </w:rPr>
-              <w:t xml:space="preserve">בנאי לערימה ריקה מדרגה </w:t>
-            </w:r>
-            <w:proofErr w:type="spellStart"/>
-            <w:r>
-              <w:t>m_d</w:t>
+              <w:t xml:space="preserve"> וגודל מקסימלי </w:t>
+            </w:r>
+            <w:proofErr w:type="spellStart"/>
+            <w:r>
+              <w:t>m_size</w:t>
             </w:r>
             <w:proofErr w:type="spellEnd"/>
             <w:r>
@@ -3083,7 +3067,7 @@
                 <w:rFonts w:hint="cs"/>
                 <w:rtl/>
               </w:rPr>
-              <w:t xml:space="preserve"> וגודל מקסימלי </w:t>
+              <w:t xml:space="preserve">. הבנאי מאתחל אובייקט ערימה עם הפרמטרים הנתונים, מאתחל מערך בגודל </w:t>
             </w:r>
             <w:proofErr w:type="spellStart"/>
             <w:r>
@@ -3095,49 +3079,23 @@
                 <w:rFonts w:hint="cs"/>
                 <w:rtl/>
               </w:rPr>
-              <w:t xml:space="preserve">. הבנאי מאתחל אובייקט ערימה עם הפרמטרים הנתונים, מאתחל מערך בגודל </w:t>
-            </w:r>
-            <w:proofErr w:type="spellStart"/>
-            <w:r>
-              <w:t>m_size</w:t>
-            </w:r>
-            <w:proofErr w:type="spellEnd"/>
+              <w:t xml:space="preserve"> של </w:t>
+            </w:r>
+            <w:proofErr w:type="spellStart"/>
             <w:r>
               <w:rPr>
                 <w:rFonts w:hint="cs"/>
                 <w:rtl/>
               </w:rPr>
-              <w:t xml:space="preserve"> </w:t>
-            </w:r>
+              <w:t>אובייקטי</w:t>
+            </w:r>
+            <w:proofErr w:type="spellEnd"/>
             <w:r>
               <w:rPr>
                 <w:rFonts w:hint="cs"/>
                 <w:rtl/>
               </w:rPr>
-              <w:t xml:space="preserve">של </w:t>
-            </w:r>
-            <w:proofErr w:type="spellStart"/>
-            <w:r>
-              <w:rPr>
-                <w:rFonts w:hint="cs"/>
-                <w:rtl/>
-              </w:rPr>
-              <w:t>אובייקטי</w:t>
-            </w:r>
-            <w:proofErr w:type="spellEnd"/>
-            <w:r>
-              <w:rPr>
-                <w:rFonts w:hint="cs"/>
-                <w:rtl/>
-              </w:rPr>
-              <w:t xml:space="preserve"> ערימה </w:t>
-            </w:r>
-            <w:r>
-              <w:rPr>
-                <w:rFonts w:hint="cs"/>
-                <w:rtl/>
-              </w:rPr>
-              <w:t>וממלא אותו ב-</w:t>
+              <w:t xml:space="preserve"> ערימה וממלא אותו ב-</w:t>
             </w:r>
             <w:r>
               <w:t>null</w:t>
@@ -3165,7 +3123,7 @@
       <w:tr>
         <w:tc>
           <w:tcPr>
-            <w:tcW w:w="3116" w:type="dxa"/>
+            <w:tcW w:w="3845" w:type="dxa"/>
           </w:tcPr>
           <w:p>
             <w:pPr>
@@ -3252,7 +3210,7 @@
         </w:tc>
         <w:tc>
           <w:tcPr>
-            <w:tcW w:w="3117" w:type="dxa"/>
+            <w:tcW w:w="2416" w:type="dxa"/>
             <w:gridSpan w:val="3"/>
           </w:tcPr>
           <w:p>
@@ -3280,13 +3238,13 @@
         </w:tc>
         <w:tc>
           <w:tcPr>
-            <w:tcW w:w="3117" w:type="dxa"/>
-          </w:tcPr>
-          <w:p>
-            <w:pPr>
-              <w:bidi/>
-              <w:rPr>
-                <w:rFonts w:ascii="David" w:hAnsi="David" w:cs="David" w:hint="cs"/>
+            <w:tcW w:w="3089" w:type="dxa"/>
+          </w:tcPr>
+          <w:p>
+            <w:pPr>
+              <w:bidi/>
+              <w:rPr>
+                <w:rFonts w:ascii="David" w:hAnsi="David" w:cs="David"/>
                 <w:rtl/>
               </w:rPr>
             </w:pPr>
@@ -3309,7 +3267,7 @@
       <w:tr>
         <w:tc>
           <w:tcPr>
-            <w:tcW w:w="3116" w:type="dxa"/>
+            <w:tcW w:w="3845" w:type="dxa"/>
           </w:tcPr>
           <w:p>
             <w:pPr>
@@ -3423,14 +3381,14 @@
         </w:tc>
         <w:tc>
           <w:tcPr>
-            <w:tcW w:w="3117" w:type="dxa"/>
+            <w:tcW w:w="2416" w:type="dxa"/>
             <w:gridSpan w:val="3"/>
           </w:tcPr>
           <w:p>
             <w:pPr>
               <w:bidi/>
               <w:rPr>
-                <w:rFonts w:ascii="David" w:hAnsi="David" w:cs="David" w:hint="cs"/>
+                <w:rFonts w:ascii="David" w:hAnsi="David" w:cs="David"/>
                 <w:rtl/>
               </w:rPr>
             </w:pPr>
@@ -3463,13 +3421,13 @@
         </w:tc>
         <w:tc>
           <w:tcPr>
-            <w:tcW w:w="3117" w:type="dxa"/>
-          </w:tcPr>
-          <w:p>
-            <w:pPr>
-              <w:bidi/>
-              <w:rPr>
-                <w:rFonts w:ascii="David" w:hAnsi="David" w:cs="David" w:hint="cs"/>
+            <w:tcW w:w="3089" w:type="dxa"/>
+          </w:tcPr>
+          <w:p>
+            <w:pPr>
+              <w:bidi/>
+              <w:rPr>
+                <w:rFonts w:ascii="David" w:hAnsi="David" w:cs="David"/>
                 <w:rtl/>
               </w:rPr>
             </w:pPr>
@@ -3788,7 +3746,7 @@
       <w:tr>
         <w:tc>
           <w:tcPr>
-            <w:tcW w:w="3116" w:type="dxa"/>
+            <w:tcW w:w="3845" w:type="dxa"/>
           </w:tcPr>
           <w:p>
             <w:pPr>
@@ -3875,7 +3833,7 @@
         </w:tc>
         <w:tc>
           <w:tcPr>
-            <w:tcW w:w="3117" w:type="dxa"/>
+            <w:tcW w:w="2416" w:type="dxa"/>
             <w:gridSpan w:val="3"/>
           </w:tcPr>
           <w:p>
@@ -3908,7 +3866,7 @@
         </w:tc>
         <w:tc>
           <w:tcPr>
-            <w:tcW w:w="3117" w:type="dxa"/>
+            <w:tcW w:w="3089" w:type="dxa"/>
           </w:tcPr>
           <w:p>
             <w:pPr>
@@ -3952,7 +3910,7 @@
             <w:pPr>
               <w:bidi/>
               <w:rPr>
-                <w:rFonts w:ascii="David" w:hAnsi="David" w:cs="David" w:hint="cs"/>
+                <w:rFonts w:ascii="David" w:hAnsi="David" w:cs="David"/>
                 <w:rtl/>
               </w:rPr>
             </w:pPr>
@@ -4013,7 +3971,7 @@
       <w:tr>
         <w:tc>
           <w:tcPr>
-            <w:tcW w:w="3116" w:type="dxa"/>
+            <w:tcW w:w="3845" w:type="dxa"/>
           </w:tcPr>
           <w:p>
             <w:pPr>
@@ -4182,7 +4140,7 @@
         </w:tc>
         <w:tc>
           <w:tcPr>
-            <w:tcW w:w="3117" w:type="dxa"/>
+            <w:tcW w:w="2416" w:type="dxa"/>
             <w:gridSpan w:val="3"/>
           </w:tcPr>
           <w:p>
@@ -4203,13 +4161,13 @@
         </w:tc>
         <w:tc>
           <w:tcPr>
-            <w:tcW w:w="3117" w:type="dxa"/>
-          </w:tcPr>
-          <w:p>
-            <w:pPr>
-              <w:bidi/>
-              <w:rPr>
-                <w:rFonts w:ascii="David" w:hAnsi="David" w:cs="David" w:hint="cs"/>
+            <w:tcW w:w="3089" w:type="dxa"/>
+          </w:tcPr>
+          <w:p>
+            <w:pPr>
+              <w:bidi/>
+              <w:rPr>
+                <w:rFonts w:ascii="David" w:hAnsi="David" w:cs="David"/>
                 <w:rtl/>
               </w:rPr>
             </w:pPr>
@@ -4296,7 +4254,15 @@
                 <w:rFonts w:ascii="David" w:eastAsiaTheme="minorEastAsia" w:hAnsi="David" w:cs="David" w:hint="cs"/>
                 <w:rtl/>
               </w:rPr>
-              <w:t xml:space="preserve"> ומחזירה את האינדקס של ההורה שלו לפי </w:t>
+              <w:t xml:space="preserve"> </w:t>
+            </w:r>
+            <w:r>
+              <w:rPr>
+                <w:rFonts w:ascii="David" w:eastAsiaTheme="minorEastAsia" w:hAnsi="David" w:cs="David" w:hint="cs"/>
+                <w:rtl/>
+              </w:rPr>
+              <w:lastRenderedPageBreak/>
+              <w:t xml:space="preserve">ומחזירה את האינדקס של ההורה שלו לפי </w:t>
             </w:r>
             <w:proofErr w:type="spellStart"/>
             <w:r>
@@ -4320,7 +4286,7 @@
       <w:tr>
         <w:tc>
           <w:tcPr>
-            <w:tcW w:w="3116" w:type="dxa"/>
+            <w:tcW w:w="3845" w:type="dxa"/>
           </w:tcPr>
           <w:p>
             <w:pPr>
@@ -4339,6 +4305,7 @@
                 <w:sz w:val="20"/>
                 <w:szCs w:val="20"/>
               </w:rPr>
+              <w:lastRenderedPageBreak/>
               <w:t>public</w:t>
             </w:r>
             <w:r>
@@ -4518,7 +4485,7 @@
         </w:tc>
         <w:tc>
           <w:tcPr>
-            <w:tcW w:w="3117" w:type="dxa"/>
+            <w:tcW w:w="2416" w:type="dxa"/>
             <w:gridSpan w:val="3"/>
           </w:tcPr>
           <w:p>
@@ -4539,13 +4506,13 @@
         </w:tc>
         <w:tc>
           <w:tcPr>
-            <w:tcW w:w="3117" w:type="dxa"/>
-          </w:tcPr>
-          <w:p>
-            <w:pPr>
-              <w:bidi/>
-              <w:rPr>
-                <w:rFonts w:ascii="David" w:hAnsi="David" w:cs="David" w:hint="cs"/>
+            <w:tcW w:w="3089" w:type="dxa"/>
+          </w:tcPr>
+          <w:p>
+            <w:pPr>
+              <w:bidi/>
+              <w:rPr>
+                <w:rFonts w:ascii="David" w:hAnsi="David" w:cs="David"/>
                 <w:rtl/>
               </w:rPr>
             </w:pPr>
@@ -4634,21 +4601,21 @@
       <w:tr>
         <w:tc>
           <w:tcPr>
-            <w:tcW w:w="3116" w:type="dxa"/>
-          </w:tcPr>
-          <w:p>
-            <w:pPr>
-              <w:bidi/>
-              <w:rPr>
-                <w:rFonts w:ascii="David" w:hAnsi="David" w:cs="David"/>
-                <w:rtl/>
-              </w:rPr>
-            </w:pPr>
-          </w:p>
-        </w:tc>
-        <w:tc>
-          <w:tcPr>
-            <w:tcW w:w="3117" w:type="dxa"/>
+            <w:tcW w:w="3845" w:type="dxa"/>
+          </w:tcPr>
+          <w:p>
+            <w:pPr>
+              <w:bidi/>
+              <w:rPr>
+                <w:rFonts w:ascii="David" w:hAnsi="David" w:cs="David"/>
+                <w:rtl/>
+              </w:rPr>
+            </w:pPr>
+          </w:p>
+        </w:tc>
+        <w:tc>
+          <w:tcPr>
+            <w:tcW w:w="2416" w:type="dxa"/>
             <w:gridSpan w:val="3"/>
           </w:tcPr>
           <w:p>
@@ -4663,7 +4630,7 @@
         </w:tc>
         <w:tc>
           <w:tcPr>
-            <w:tcW w:w="3117" w:type="dxa"/>
+            <w:tcW w:w="3089" w:type="dxa"/>
           </w:tcPr>
           <w:p>
             <w:pPr>
@@ -4679,7 +4646,7 @@
       <w:tr>
         <w:tc>
           <w:tcPr>
-            <w:tcW w:w="3116" w:type="dxa"/>
+            <w:tcW w:w="3845" w:type="dxa"/>
           </w:tcPr>
           <w:p>
             <w:pPr>
@@ -4698,7 +4665,6 @@
                 <w:sz w:val="20"/>
                 <w:szCs w:val="20"/>
               </w:rPr>
-              <w:lastRenderedPageBreak/>
               <w:t>public</w:t>
             </w:r>
             <w:r>
@@ -4774,7 +4740,7 @@
         </w:tc>
         <w:tc>
           <w:tcPr>
-            <w:tcW w:w="3117" w:type="dxa"/>
+            <w:tcW w:w="2416" w:type="dxa"/>
             <w:gridSpan w:val="3"/>
           </w:tcPr>
           <w:p>
@@ -4794,13 +4760,13 @@
         </w:tc>
         <w:tc>
           <w:tcPr>
-            <w:tcW w:w="3117" w:type="dxa"/>
-          </w:tcPr>
-          <w:p>
-            <w:pPr>
-              <w:bidi/>
-              <w:rPr>
-                <w:rFonts w:ascii="David" w:hAnsi="David" w:cs="David" w:hint="cs"/>
+            <w:tcW w:w="3089" w:type="dxa"/>
+          </w:tcPr>
+          <w:p>
+            <w:pPr>
+              <w:bidi/>
+              <w:rPr>
+                <w:rFonts w:ascii="David" w:hAnsi="David" w:cs="David"/>
                 <w:rtl/>
               </w:rPr>
             </w:pPr>
@@ -4854,13 +4820,7 @@
               <w:rPr>
                 <w:rFonts w:ascii="David" w:hAnsi="David" w:cs="David"/>
               </w:rPr>
-              <w:t xml:space="preserve"> </w:t>
-            </w:r>
-            <w:r>
-              <w:rPr>
-                <w:rFonts w:ascii="David" w:hAnsi="David" w:cs="David"/>
-              </w:rPr>
-              <w:t>O(logn)</w:t>
+              <w:t xml:space="preserve"> O(logn)</w:t>
             </w:r>
             <w:r>
               <w:rPr>
@@ -4888,7 +4848,7 @@
       <w:tr>
         <w:tc>
           <w:tcPr>
-            <w:tcW w:w="3116" w:type="dxa"/>
+            <w:tcW w:w="3845" w:type="dxa"/>
           </w:tcPr>
           <w:p>
             <w:pPr>
@@ -4984,7 +4944,7 @@
         </w:tc>
         <w:tc>
           <w:tcPr>
-            <w:tcW w:w="3117" w:type="dxa"/>
+            <w:tcW w:w="2416" w:type="dxa"/>
             <w:gridSpan w:val="3"/>
           </w:tcPr>
           <w:p>
@@ -5018,13 +4978,13 @@
         </w:tc>
         <w:tc>
           <w:tcPr>
-            <w:tcW w:w="3117" w:type="dxa"/>
-          </w:tcPr>
-          <w:p>
-            <w:pPr>
-              <w:bidi/>
-              <w:rPr>
-                <w:rFonts w:ascii="David" w:hAnsi="David" w:hint="cs"/>
+            <w:tcW w:w="3089" w:type="dxa"/>
+          </w:tcPr>
+          <w:p>
+            <w:pPr>
+              <w:bidi/>
+              <w:rPr>
+                <w:rFonts w:ascii="David" w:hAnsi="David"/>
                 <w:rtl/>
               </w:rPr>
             </w:pPr>
@@ -5097,7 +5057,7 @@
       <w:tr>
         <w:tc>
           <w:tcPr>
-            <w:tcW w:w="3116" w:type="dxa"/>
+            <w:tcW w:w="3845" w:type="dxa"/>
           </w:tcPr>
           <w:p>
             <w:pPr>
@@ -5151,14 +5111,14 @@
         </w:tc>
         <w:tc>
           <w:tcPr>
-            <w:tcW w:w="3117" w:type="dxa"/>
+            <w:tcW w:w="2416" w:type="dxa"/>
             <w:gridSpan w:val="3"/>
           </w:tcPr>
           <w:p>
             <w:pPr>
               <w:bidi/>
               <w:rPr>
-                <w:rFonts w:ascii="David" w:hAnsi="David" w:cs="David" w:hint="cs"/>
+                <w:rFonts w:ascii="David" w:hAnsi="David" w:cs="David"/>
                 <w:rtl/>
               </w:rPr>
             </w:pPr>
@@ -5167,15 +5127,7 @@
               <w:rPr>
                 <w:rFonts w:ascii="David" w:hAnsi="David" w:cs="David"/>
               </w:rPr>
-              <w:t>O</w:t>
-            </w:r>
-            <w:bookmarkStart w:id="0" w:name="_GoBack"/>
-            <w:bookmarkEnd w:id="0"/>
-            <w:r>
-              <w:rPr>
-                <w:rFonts w:ascii="David" w:hAnsi="David" w:cs="David"/>
-              </w:rPr>
-              <w:t>(</w:t>
+              <w:t>O(</w:t>
             </w:r>
             <w:proofErr w:type="gramEnd"/>
             <w:r>
@@ -5188,13 +5140,13 @@
         </w:tc>
         <w:tc>
           <w:tcPr>
-            <w:tcW w:w="3117" w:type="dxa"/>
-          </w:tcPr>
-          <w:p>
-            <w:pPr>
-              <w:bidi/>
-              <w:rPr>
-                <w:rFonts w:ascii="David" w:hAnsi="David" w:cs="David" w:hint="cs"/>
+            <w:tcW w:w="3089" w:type="dxa"/>
+          </w:tcPr>
+          <w:p>
+            <w:pPr>
+              <w:bidi/>
+              <w:rPr>
+                <w:rFonts w:ascii="David" w:hAnsi="David" w:cs="David"/>
                 <w:rtl/>
               </w:rPr>
             </w:pPr>
@@ -5225,21 +5177,161 @@
       <w:tr>
         <w:tc>
           <w:tcPr>
-            <w:tcW w:w="3116" w:type="dxa"/>
-          </w:tcPr>
-          <w:p>
-            <w:pPr>
-              <w:bidi/>
-              <w:rPr>
-                <w:rFonts w:ascii="David" w:hAnsi="David" w:cs="David"/>
-                <w:rtl/>
-              </w:rPr>
-            </w:pPr>
-          </w:p>
-        </w:tc>
-        <w:tc>
-          <w:tcPr>
-            <w:tcW w:w="3117" w:type="dxa"/>
+            <w:tcW w:w="3845" w:type="dxa"/>
+          </w:tcPr>
+          <w:p>
+            <w:pPr>
+              <w:bidi/>
+              <w:rPr>
+                <w:rFonts w:ascii="David" w:hAnsi="David" w:cs="David"/>
+                <w:rtl/>
+              </w:rPr>
+            </w:pPr>
+            <w:r>
+              <w:rPr>
+                <w:rFonts w:ascii="Consolas" w:hAnsi="Consolas" w:cs="Consolas"/>
+                <w:b/>
+                <w:bCs/>
+                <w:color w:val="7F0055"/>
+                <w:sz w:val="20"/>
+                <w:szCs w:val="20"/>
+              </w:rPr>
+              <w:t>public</w:t>
+            </w:r>
+            <w:r>
+              <w:rPr>
+                <w:rFonts w:ascii="Consolas" w:hAnsi="Consolas" w:cs="Consolas"/>
+                <w:color w:val="000000"/>
+                <w:sz w:val="20"/>
+                <w:szCs w:val="20"/>
+              </w:rPr>
+              <w:t xml:space="preserve"> </w:t>
+            </w:r>
+            <w:proofErr w:type="spellStart"/>
+            <w:r>
+              <w:rPr>
+                <w:rFonts w:ascii="Consolas" w:hAnsi="Consolas" w:cs="Consolas"/>
+                <w:b/>
+                <w:bCs/>
+                <w:color w:val="7F0055"/>
+                <w:sz w:val="20"/>
+                <w:szCs w:val="20"/>
+              </w:rPr>
+              <w:t>int</w:t>
+            </w:r>
+            <w:proofErr w:type="spellEnd"/>
+            <w:r>
+              <w:rPr>
+                <w:rFonts w:ascii="Consolas" w:hAnsi="Consolas" w:cs="Consolas"/>
+                <w:color w:val="000000"/>
+                <w:sz w:val="20"/>
+                <w:szCs w:val="20"/>
+              </w:rPr>
+              <w:t xml:space="preserve"> </w:t>
+            </w:r>
+            <w:proofErr w:type="spellStart"/>
+            <w:r>
+              <w:rPr>
+                <w:rFonts w:ascii="Consolas" w:hAnsi="Consolas" w:cs="Consolas"/>
+                <w:color w:val="000000"/>
+                <w:sz w:val="20"/>
+                <w:szCs w:val="20"/>
+              </w:rPr>
+              <w:t>Decrease_</w:t>
+            </w:r>
+            <w:proofErr w:type="gramStart"/>
+            <w:r>
+              <w:rPr>
+                <w:rFonts w:ascii="Consolas" w:hAnsi="Consolas" w:cs="Consolas"/>
+                <w:color w:val="000000"/>
+                <w:sz w:val="20"/>
+                <w:szCs w:val="20"/>
+              </w:rPr>
+              <w:t>Key</w:t>
+            </w:r>
+            <w:proofErr w:type="spellEnd"/>
+            <w:r>
+              <w:rPr>
+                <w:rFonts w:ascii="Consolas" w:hAnsi="Consolas" w:cs="Consolas"/>
+                <w:color w:val="000000"/>
+                <w:sz w:val="20"/>
+                <w:szCs w:val="20"/>
+              </w:rPr>
+              <w:t>(</w:t>
+            </w:r>
+            <w:proofErr w:type="gramEnd"/>
+            <w:r>
+              <w:rPr>
+                <w:rFonts w:ascii="Consolas" w:hAnsi="Consolas" w:cs="Consolas"/>
+                <w:color w:val="000000"/>
+                <w:sz w:val="20"/>
+                <w:szCs w:val="20"/>
+              </w:rPr>
+              <w:t xml:space="preserve">DHeap_Item </w:t>
+            </w:r>
+            <w:r>
+              <w:rPr>
+                <w:rFonts w:ascii="Consolas" w:hAnsi="Consolas" w:cs="Consolas"/>
+                <w:color w:val="6A3E3E"/>
+                <w:sz w:val="20"/>
+                <w:szCs w:val="20"/>
+              </w:rPr>
+              <w:t>item</w:t>
+            </w:r>
+            <w:r>
+              <w:rPr>
+                <w:rFonts w:ascii="Consolas" w:hAnsi="Consolas" w:cs="Consolas"/>
+                <w:color w:val="000000"/>
+                <w:sz w:val="20"/>
+                <w:szCs w:val="20"/>
+              </w:rPr>
+              <w:t xml:space="preserve">, </w:t>
+            </w:r>
+            <w:proofErr w:type="spellStart"/>
+            <w:r>
+              <w:rPr>
+                <w:rFonts w:ascii="Consolas" w:hAnsi="Consolas" w:cs="Consolas"/>
+                <w:b/>
+                <w:bCs/>
+                <w:color w:val="7F0055"/>
+                <w:sz w:val="20"/>
+                <w:szCs w:val="20"/>
+              </w:rPr>
+              <w:t>int</w:t>
+            </w:r>
+            <w:proofErr w:type="spellEnd"/>
+            <w:r>
+              <w:rPr>
+                <w:rFonts w:ascii="Consolas" w:hAnsi="Consolas" w:cs="Consolas"/>
+                <w:color w:val="000000"/>
+                <w:sz w:val="20"/>
+                <w:szCs w:val="20"/>
+              </w:rPr>
+              <w:t xml:space="preserve"> </w:t>
+            </w:r>
+            <w:r>
+              <w:rPr>
+                <w:rFonts w:ascii="Consolas" w:hAnsi="Consolas" w:cs="Consolas"/>
+                <w:color w:val="6A3E3E"/>
+                <w:sz w:val="20"/>
+                <w:szCs w:val="20"/>
+              </w:rPr>
+              <w:t>delta</w:t>
+            </w:r>
+            <w:r>
+              <w:rPr>
+                <w:rFonts w:ascii="Consolas" w:hAnsi="Consolas" w:cs="Consolas"/>
+                <w:color w:val="000000"/>
+                <w:sz w:val="20"/>
+                <w:szCs w:val="20"/>
+              </w:rPr>
+              <w:t>)</w:t>
+            </w:r>
+          </w:p>
+        </w:tc>
+        <w:tc>
+          <w:tcPr>
+            <w:tcW w:w="2416" w:type="dxa"/>
             <w:gridSpan w:val="3"/>
           </w:tcPr>
           <w:p>
@@ -5250,41 +5342,167 @@
                 <w:rtl/>
               </w:rPr>
             </w:pPr>
-          </w:p>
-        </w:tc>
-        <w:tc>
-          <w:tcPr>
-            <w:tcW w:w="3117" w:type="dxa"/>
-          </w:tcPr>
-          <w:p>
-            <w:pPr>
-              <w:bidi/>
-              <w:rPr>
-                <w:rFonts w:ascii="David" w:hAnsi="David" w:cs="David"/>
-                <w:rtl/>
-              </w:rPr>
-            </w:pPr>
+            <w:r>
+              <w:rPr>
+                <w:rFonts w:ascii="David" w:hAnsi="David" w:cs="David"/>
+              </w:rPr>
+              <w:t>O(logn)</w:t>
+            </w:r>
+          </w:p>
+        </w:tc>
+        <w:tc>
+          <w:tcPr>
+            <w:tcW w:w="3089" w:type="dxa"/>
+          </w:tcPr>
+          <w:p>
+            <w:pPr>
+              <w:bidi/>
+              <w:rPr>
+                <w:rFonts w:ascii="David" w:hAnsi="David" w:cs="David" w:hint="cs"/>
+                <w:rtl/>
+              </w:rPr>
+            </w:pPr>
+            <w:r>
+              <w:rPr>
+                <w:rFonts w:ascii="David" w:hAnsi="David" w:cs="David" w:hint="cs"/>
+                <w:rtl/>
+              </w:rPr>
+              <w:t xml:space="preserve">מחשבת את </w:t>
+            </w:r>
+            <w:r>
+              <w:rPr>
+                <w:rFonts w:ascii="David" w:hAnsi="David" w:cs="David" w:hint="cs"/>
+                <w:rtl/>
+              </w:rPr>
+              <w:t>הערך החדש שהמפתח צריך לקבל, מחליפה את המפתח הקיים בחדש (בעזרת המתודות המתאימות. שתי הפעולות לוקחות זמן קבוע) ואז קוראת ל-</w:t>
+            </w:r>
+            <w:r>
+              <w:rPr>
+                <w:rFonts w:ascii="David" w:hAnsi="David" w:cs="David"/>
+              </w:rPr>
+              <w:t>heapifyup</w:t>
+            </w:r>
+            <w:r>
+              <w:rPr>
+                <w:rFonts w:ascii="David" w:hAnsi="David" w:cs="David" w:hint="cs"/>
+                <w:rtl/>
+              </w:rPr>
+              <w:t>, שרצה ב-</w:t>
+            </w:r>
+            <w:r>
+              <w:rPr>
+                <w:rFonts w:ascii="David" w:hAnsi="David" w:cs="David"/>
+              </w:rPr>
+              <w:t>o(logn)</w:t>
+            </w:r>
+            <w:r>
+              <w:rPr>
+                <w:rFonts w:ascii="David" w:hAnsi="David" w:cs="David" w:hint="cs"/>
+                <w:rtl/>
+              </w:rPr>
+              <w:t xml:space="preserve"> (ראו סעיף).</w:t>
+            </w:r>
           </w:p>
         </w:tc>
       </w:tr>
       <w:tr>
         <w:tc>
           <w:tcPr>
-            <w:tcW w:w="3116" w:type="dxa"/>
-          </w:tcPr>
-          <w:p>
-            <w:pPr>
-              <w:bidi/>
-              <w:rPr>
-                <w:rFonts w:ascii="David" w:hAnsi="David" w:cs="David"/>
-                <w:rtl/>
-              </w:rPr>
-            </w:pPr>
-          </w:p>
-        </w:tc>
-        <w:tc>
-          <w:tcPr>
-            <w:tcW w:w="3117" w:type="dxa"/>
+            <w:tcW w:w="3845" w:type="dxa"/>
+          </w:tcPr>
+          <w:p>
+            <w:pPr>
+              <w:bidi/>
+              <w:rPr>
+                <w:rFonts w:ascii="David" w:hAnsi="David" w:cs="David"/>
+                <w:rtl/>
+              </w:rPr>
+            </w:pPr>
+            <w:r>
+              <w:rPr>
+                <w:rFonts w:ascii="Consolas" w:hAnsi="Consolas" w:cs="Consolas"/>
+                <w:b/>
+                <w:bCs/>
+                <w:color w:val="7F0055"/>
+                <w:sz w:val="20"/>
+                <w:szCs w:val="20"/>
+              </w:rPr>
+              <w:t>public</w:t>
+            </w:r>
+            <w:r>
+              <w:rPr>
+                <w:rFonts w:ascii="Consolas" w:hAnsi="Consolas" w:cs="Consolas"/>
+                <w:color w:val="000000"/>
+                <w:sz w:val="20"/>
+                <w:szCs w:val="20"/>
+              </w:rPr>
+              <w:t xml:space="preserve"> </w:t>
+            </w:r>
+            <w:proofErr w:type="spellStart"/>
+            <w:r>
+              <w:rPr>
+                <w:rFonts w:ascii="Consolas" w:hAnsi="Consolas" w:cs="Consolas"/>
+                <w:b/>
+                <w:bCs/>
+                <w:color w:val="7F0055"/>
+                <w:sz w:val="20"/>
+                <w:szCs w:val="20"/>
+              </w:rPr>
+              <w:t>int</w:t>
+            </w:r>
+            <w:proofErr w:type="spellEnd"/>
+            <w:r>
+              <w:rPr>
+                <w:rFonts w:ascii="Consolas" w:hAnsi="Consolas" w:cs="Consolas"/>
+                <w:color w:val="000000"/>
+                <w:sz w:val="20"/>
+                <w:szCs w:val="20"/>
+              </w:rPr>
+              <w:t xml:space="preserve"> </w:t>
+            </w:r>
+            <w:proofErr w:type="gramStart"/>
+            <w:r>
+              <w:rPr>
+                <w:rFonts w:ascii="Consolas" w:hAnsi="Consolas" w:cs="Consolas"/>
+                <w:color w:val="000000"/>
+                <w:sz w:val="20"/>
+                <w:szCs w:val="20"/>
+              </w:rPr>
+              <w:t>Delete(</w:t>
+            </w:r>
+            <w:proofErr w:type="gramEnd"/>
+            <w:r>
+              <w:rPr>
+                <w:rFonts w:ascii="Consolas" w:hAnsi="Consolas" w:cs="Consolas"/>
+                <w:color w:val="000000"/>
+                <w:sz w:val="20"/>
+                <w:szCs w:val="20"/>
+              </w:rPr>
+              <w:t xml:space="preserve">DHeap_Item </w:t>
+            </w:r>
+            <w:r>
+              <w:rPr>
+                <w:rFonts w:ascii="Consolas" w:hAnsi="Consolas" w:cs="Consolas"/>
+                <w:color w:val="6A3E3E"/>
+                <w:sz w:val="20"/>
+                <w:szCs w:val="20"/>
+              </w:rPr>
+              <w:t>item</w:t>
+            </w:r>
+            <w:r>
+              <w:rPr>
+                <w:rFonts w:ascii="Consolas" w:hAnsi="Consolas" w:cs="Consolas"/>
+                <w:color w:val="000000"/>
+                <w:sz w:val="20"/>
+                <w:szCs w:val="20"/>
+              </w:rPr>
+              <w:t>)</w:t>
+            </w:r>
+          </w:p>
+        </w:tc>
+        <w:tc>
+          <w:tcPr>
+            <w:tcW w:w="2416" w:type="dxa"/>
             <w:gridSpan w:val="3"/>
           </w:tcPr>
           <w:p>
@@ -5295,41 +5513,218 @@
                 <w:rtl/>
               </w:rPr>
             </w:pPr>
-          </w:p>
-        </w:tc>
-        <w:tc>
-          <w:tcPr>
-            <w:tcW w:w="3117" w:type="dxa"/>
-          </w:tcPr>
-          <w:p>
-            <w:pPr>
-              <w:bidi/>
-              <w:rPr>
-                <w:rFonts w:ascii="David" w:hAnsi="David" w:cs="David"/>
-                <w:rtl/>
-              </w:rPr>
-            </w:pPr>
+            <w:r>
+              <w:rPr>
+                <w:rFonts w:ascii="David" w:hAnsi="David" w:cs="David"/>
+              </w:rPr>
+              <w:t>O(</w:t>
+            </w:r>
+            <w:proofErr w:type="spellStart"/>
+            <w:r>
+              <w:rPr>
+                <w:rFonts w:ascii="David" w:hAnsi="David" w:cs="David"/>
+              </w:rPr>
+              <w:t>d</w:t>
+            </w:r>
+            <w:r>
+              <w:rPr>
+                <w:rFonts w:ascii="David" w:hAnsi="David" w:cs="David"/>
+              </w:rPr>
+              <w:t>logn</w:t>
+            </w:r>
+            <w:proofErr w:type="spellEnd"/>
+            <w:r>
+              <w:rPr>
+                <w:rFonts w:ascii="David" w:hAnsi="David" w:cs="David"/>
+              </w:rPr>
+              <w:t>)</w:t>
+            </w:r>
+          </w:p>
+        </w:tc>
+        <w:tc>
+          <w:tcPr>
+            <w:tcW w:w="3089" w:type="dxa"/>
+          </w:tcPr>
+          <w:p>
+            <w:pPr>
+              <w:bidi/>
+              <w:rPr>
+                <w:rFonts w:ascii="David" w:hAnsi="David" w:cs="David" w:hint="cs"/>
+                <w:rtl/>
+              </w:rPr>
+            </w:pPr>
+            <w:r>
+              <w:rPr>
+                <w:rFonts w:ascii="David" w:hAnsi="David" w:cs="David" w:hint="cs"/>
+                <w:rtl/>
+              </w:rPr>
+              <w:t>המתודה מחליפה בין האיבר האחרון במערך לאיבר אותו רוצים למחוק, מסירה את האחרון, ואז קוראת ל-</w:t>
+            </w:r>
+            <w:r>
+              <w:rPr>
+                <w:rFonts w:ascii="David" w:hAnsi="David" w:cs="David"/>
+              </w:rPr>
+              <w:t>heapifydowm</w:t>
+            </w:r>
+            <w:r>
+              <w:rPr>
+                <w:rFonts w:ascii="David" w:hAnsi="David" w:cs="David" w:hint="cs"/>
+                <w:rtl/>
+              </w:rPr>
+              <w:t xml:space="preserve"> על האיבר שהוחלף עם האיבר שמחקנו שרצה ב-</w:t>
+            </w:r>
+            <w:r>
+              <w:rPr>
+                <w:rFonts w:ascii="David" w:hAnsi="David" w:cs="David"/>
+              </w:rPr>
+              <w:t>o(</w:t>
+            </w:r>
+            <w:proofErr w:type="spellStart"/>
+            <w:r>
+              <w:rPr>
+                <w:rFonts w:ascii="David" w:hAnsi="David" w:cs="David"/>
+              </w:rPr>
+              <w:t>dlogn</w:t>
+            </w:r>
+            <w:proofErr w:type="spellEnd"/>
+            <w:r>
+              <w:rPr>
+                <w:rFonts w:ascii="David" w:hAnsi="David" w:cs="David"/>
+              </w:rPr>
+              <w:t>)</w:t>
+            </w:r>
+            <w:r>
+              <w:rPr>
+                <w:rFonts w:ascii="David" w:hAnsi="David" w:cs="David" w:hint="cs"/>
+                <w:rtl/>
+              </w:rPr>
+              <w:t>.</w:t>
+            </w:r>
+            <w:r>
+              <w:rPr>
+                <w:rFonts w:ascii="David" w:hAnsi="David" w:cs="David"/>
+              </w:rPr>
+              <w:t xml:space="preserve"> </w:t>
+            </w:r>
+            <w:r>
+              <w:rPr>
+                <w:rFonts w:ascii="David" w:hAnsi="David" w:cs="David" w:hint="cs"/>
+                <w:rtl/>
+              </w:rPr>
+              <w:t xml:space="preserve"> המתודה מחזירה את כמות ההשוואות שביצעה </w:t>
+            </w:r>
+            <w:r>
+              <w:rPr>
+                <w:rFonts w:ascii="David" w:hAnsi="David" w:cs="David"/>
+              </w:rPr>
+              <w:t>heapify-down</w:t>
+            </w:r>
+            <w:r>
+              <w:rPr>
+                <w:rFonts w:ascii="David" w:hAnsi="David" w:cs="David" w:hint="cs"/>
+                <w:rtl/>
+              </w:rPr>
+              <w:t>.</w:t>
+            </w:r>
           </w:p>
         </w:tc>
       </w:tr>
       <w:tr>
         <w:tc>
           <w:tcPr>
-            <w:tcW w:w="3116" w:type="dxa"/>
-          </w:tcPr>
-          <w:p>
-            <w:pPr>
-              <w:bidi/>
-              <w:rPr>
-                <w:rFonts w:ascii="David" w:hAnsi="David" w:cs="David"/>
-                <w:rtl/>
-              </w:rPr>
-            </w:pPr>
-          </w:p>
-        </w:tc>
-        <w:tc>
-          <w:tcPr>
-            <w:tcW w:w="3117" w:type="dxa"/>
+            <w:tcW w:w="3845" w:type="dxa"/>
+          </w:tcPr>
+          <w:p>
+            <w:pPr>
+              <w:bidi/>
+              <w:rPr>
+                <w:rFonts w:ascii="David" w:hAnsi="David" w:cs="David"/>
+                <w:rtl/>
+              </w:rPr>
+            </w:pPr>
+            <w:r>
+              <w:rPr>
+                <w:rFonts w:ascii="Consolas" w:hAnsi="Consolas" w:cs="Consolas"/>
+                <w:b/>
+                <w:bCs/>
+                <w:color w:val="7F0055"/>
+                <w:sz w:val="20"/>
+                <w:szCs w:val="20"/>
+              </w:rPr>
+              <w:t>public</w:t>
+            </w:r>
+            <w:r>
+              <w:rPr>
+                <w:rFonts w:ascii="Consolas" w:hAnsi="Consolas" w:cs="Consolas"/>
+                <w:color w:val="000000"/>
+                <w:sz w:val="20"/>
+                <w:szCs w:val="20"/>
+              </w:rPr>
+              <w:t xml:space="preserve"> </w:t>
+            </w:r>
+            <w:r>
+              <w:rPr>
+                <w:rFonts w:ascii="Consolas" w:hAnsi="Consolas" w:cs="Consolas"/>
+                <w:b/>
+                <w:bCs/>
+                <w:color w:val="7F0055"/>
+                <w:sz w:val="20"/>
+                <w:szCs w:val="20"/>
+              </w:rPr>
+              <w:t>void</w:t>
+            </w:r>
+            <w:r>
+              <w:rPr>
+                <w:rFonts w:ascii="Consolas" w:hAnsi="Consolas" w:cs="Consolas"/>
+                <w:color w:val="000000"/>
+                <w:sz w:val="20"/>
+                <w:szCs w:val="20"/>
+              </w:rPr>
+              <w:t xml:space="preserve"> </w:t>
+            </w:r>
+            <w:proofErr w:type="gramStart"/>
+            <w:r>
+              <w:rPr>
+                <w:rFonts w:ascii="Consolas" w:hAnsi="Consolas" w:cs="Consolas"/>
+                <w:color w:val="000000"/>
+                <w:sz w:val="20"/>
+                <w:szCs w:val="20"/>
+              </w:rPr>
+              <w:t>remove(</w:t>
+            </w:r>
+            <w:proofErr w:type="gramEnd"/>
+            <w:r>
+              <w:rPr>
+                <w:rFonts w:ascii="Consolas" w:hAnsi="Consolas" w:cs="Consolas"/>
+                <w:color w:val="000000"/>
+                <w:sz w:val="20"/>
+                <w:szCs w:val="20"/>
+              </w:rPr>
+              <w:t xml:space="preserve">DHeap_Item </w:t>
+            </w:r>
+            <w:r>
+              <w:rPr>
+                <w:rFonts w:ascii="Consolas" w:hAnsi="Consolas" w:cs="Consolas"/>
+                <w:color w:val="6A3E3E"/>
+                <w:sz w:val="20"/>
+                <w:szCs w:val="20"/>
+              </w:rPr>
+              <w:t>item</w:t>
+            </w:r>
+            <w:r>
+              <w:rPr>
+                <w:rFonts w:ascii="Consolas" w:hAnsi="Consolas" w:cs="Consolas"/>
+                <w:color w:val="000000"/>
+                <w:sz w:val="20"/>
+                <w:szCs w:val="20"/>
+              </w:rPr>
+              <w:t>)</w:t>
+            </w:r>
+          </w:p>
+        </w:tc>
+        <w:tc>
+          <w:tcPr>
+            <w:tcW w:w="2416" w:type="dxa"/>
             <w:gridSpan w:val="3"/>
           </w:tcPr>
           <w:p>
@@ -5340,41 +5735,235 @@
                 <w:rtl/>
               </w:rPr>
             </w:pPr>
-          </w:p>
-        </w:tc>
-        <w:tc>
-          <w:tcPr>
-            <w:tcW w:w="3117" w:type="dxa"/>
-          </w:tcPr>
-          <w:p>
-            <w:pPr>
-              <w:bidi/>
-              <w:rPr>
-                <w:rFonts w:ascii="David" w:hAnsi="David" w:cs="David"/>
-                <w:rtl/>
-              </w:rPr>
-            </w:pPr>
+            <w:proofErr w:type="gramStart"/>
+            <w:r>
+              <w:rPr>
+                <w:rFonts w:ascii="David" w:hAnsi="David" w:cs="David"/>
+              </w:rPr>
+              <w:t>O(</w:t>
+            </w:r>
+            <w:proofErr w:type="gramEnd"/>
+            <w:r>
+              <w:rPr>
+                <w:rFonts w:ascii="David" w:hAnsi="David" w:cs="David"/>
+              </w:rPr>
+              <w:t>1)</w:t>
+            </w:r>
+          </w:p>
+        </w:tc>
+        <w:tc>
+          <w:tcPr>
+            <w:tcW w:w="3089" w:type="dxa"/>
+          </w:tcPr>
+          <w:p>
+            <w:pPr>
+              <w:bidi/>
+              <w:rPr>
+                <w:rFonts w:ascii="David" w:hAnsi="David" w:cs="David" w:hint="cs"/>
+                <w:rtl/>
+              </w:rPr>
+            </w:pPr>
+            <w:r>
+              <w:rPr>
+                <w:rFonts w:ascii="David" w:hAnsi="David" w:cs="David" w:hint="cs"/>
+                <w:rtl/>
+              </w:rPr>
+              <w:t>פונקציית עזר לפונקציית המחיקה. מסירה את האיבר שקיבלה כפרמטר, ומעדכנת את שדה המיקום באותו איבר להיות 1-. רצה בזמן קבוע.</w:t>
+            </w:r>
           </w:p>
         </w:tc>
       </w:tr>
       <w:tr>
         <w:tc>
           <w:tcPr>
-            <w:tcW w:w="3116" w:type="dxa"/>
-          </w:tcPr>
-          <w:p>
-            <w:pPr>
-              <w:bidi/>
-              <w:rPr>
-                <w:rFonts w:ascii="David" w:hAnsi="David" w:cs="David"/>
-                <w:rtl/>
-              </w:rPr>
-            </w:pPr>
-          </w:p>
-        </w:tc>
-        <w:tc>
-          <w:tcPr>
-            <w:tcW w:w="3117" w:type="dxa"/>
+            <w:tcW w:w="3845" w:type="dxa"/>
+          </w:tcPr>
+          <w:p>
+            <w:pPr>
+              <w:bidi/>
+              <w:rPr>
+                <w:rFonts w:ascii="David" w:hAnsi="David" w:cs="David"/>
+                <w:rtl/>
+              </w:rPr>
+            </w:pPr>
+            <w:r>
+              <w:rPr>
+                <w:rFonts w:ascii="Consolas" w:hAnsi="Consolas" w:cs="Consolas"/>
+                <w:b/>
+                <w:bCs/>
+                <w:color w:val="7F0055"/>
+                <w:sz w:val="20"/>
+                <w:szCs w:val="20"/>
+              </w:rPr>
+              <w:t>public</w:t>
+            </w:r>
+            <w:r>
+              <w:rPr>
+                <w:rFonts w:ascii="Consolas" w:hAnsi="Consolas" w:cs="Consolas"/>
+                <w:color w:val="000000"/>
+                <w:sz w:val="20"/>
+                <w:szCs w:val="20"/>
+              </w:rPr>
+              <w:t xml:space="preserve"> </w:t>
+            </w:r>
+            <w:r>
+              <w:rPr>
+                <w:rFonts w:ascii="Consolas" w:hAnsi="Consolas" w:cs="Consolas"/>
+                <w:b/>
+                <w:bCs/>
+                <w:color w:val="7F0055"/>
+                <w:sz w:val="20"/>
+                <w:szCs w:val="20"/>
+              </w:rPr>
+              <w:t>static</w:t>
+            </w:r>
+            <w:r>
+              <w:rPr>
+                <w:rFonts w:ascii="Consolas" w:hAnsi="Consolas" w:cs="Consolas"/>
+                <w:color w:val="000000"/>
+                <w:sz w:val="20"/>
+                <w:szCs w:val="20"/>
+              </w:rPr>
+              <w:t xml:space="preserve"> </w:t>
+            </w:r>
+            <w:proofErr w:type="spellStart"/>
+            <w:r>
+              <w:rPr>
+                <w:rFonts w:ascii="Consolas" w:hAnsi="Consolas" w:cs="Consolas"/>
+                <w:b/>
+                <w:bCs/>
+                <w:color w:val="7F0055"/>
+                <w:sz w:val="20"/>
+                <w:szCs w:val="20"/>
+              </w:rPr>
+              <w:t>int</w:t>
+            </w:r>
+            <w:proofErr w:type="spellEnd"/>
+            <w:r>
+              <w:rPr>
+                <w:rFonts w:ascii="Consolas" w:hAnsi="Consolas" w:cs="Consolas"/>
+                <w:color w:val="000000"/>
+                <w:sz w:val="20"/>
+                <w:szCs w:val="20"/>
+              </w:rPr>
+              <w:t xml:space="preserve"> </w:t>
+            </w:r>
+            <w:proofErr w:type="spellStart"/>
+            <w:r>
+              <w:rPr>
+                <w:rFonts w:ascii="Consolas" w:hAnsi="Consolas" w:cs="Consolas"/>
+                <w:color w:val="000000"/>
+                <w:sz w:val="20"/>
+                <w:szCs w:val="20"/>
+              </w:rPr>
+              <w:t>DHeapSort</w:t>
+            </w:r>
+            <w:proofErr w:type="spellEnd"/>
+            <w:r>
+              <w:rPr>
+                <w:rFonts w:ascii="Consolas" w:hAnsi="Consolas" w:cs="Consolas"/>
+                <w:color w:val="000000"/>
+                <w:sz w:val="20"/>
+                <w:szCs w:val="20"/>
+              </w:rPr>
+              <w:t>(</w:t>
+            </w:r>
+            <w:proofErr w:type="spellStart"/>
+            <w:proofErr w:type="gramStart"/>
+            <w:r>
+              <w:rPr>
+                <w:rFonts w:ascii="Consolas" w:hAnsi="Consolas" w:cs="Consolas"/>
+                <w:b/>
+                <w:bCs/>
+                <w:color w:val="7F0055"/>
+                <w:sz w:val="20"/>
+                <w:szCs w:val="20"/>
+              </w:rPr>
+              <w:t>int</w:t>
+            </w:r>
+            <w:proofErr w:type="spellEnd"/>
+            <w:r>
+              <w:rPr>
+                <w:rFonts w:ascii="Consolas" w:hAnsi="Consolas" w:cs="Consolas"/>
+                <w:color w:val="000000"/>
+                <w:sz w:val="20"/>
+                <w:szCs w:val="20"/>
+              </w:rPr>
+              <w:t>[</w:t>
+            </w:r>
+            <w:proofErr w:type="gramEnd"/>
+            <w:r>
+              <w:rPr>
+                <w:rFonts w:ascii="Consolas" w:hAnsi="Consolas" w:cs="Consolas"/>
+                <w:color w:val="000000"/>
+                <w:sz w:val="20"/>
+                <w:szCs w:val="20"/>
+              </w:rPr>
+              <w:t xml:space="preserve">] </w:t>
+            </w:r>
+            <w:r>
+              <w:rPr>
+                <w:rFonts w:ascii="Consolas" w:hAnsi="Consolas" w:cs="Consolas"/>
+                <w:color w:val="6A3E3E"/>
+                <w:sz w:val="20"/>
+                <w:szCs w:val="20"/>
+              </w:rPr>
+              <w:t>array1</w:t>
+            </w:r>
+            <w:r>
+              <w:rPr>
+                <w:rFonts w:ascii="Consolas" w:hAnsi="Consolas" w:cs="Consolas"/>
+                <w:color w:val="000000"/>
+                <w:sz w:val="20"/>
+                <w:szCs w:val="20"/>
+              </w:rPr>
+              <w:t xml:space="preserve">, </w:t>
+            </w:r>
+            <w:proofErr w:type="spellStart"/>
+            <w:r>
+              <w:rPr>
+                <w:rFonts w:ascii="Consolas" w:hAnsi="Consolas" w:cs="Consolas"/>
+                <w:b/>
+                <w:bCs/>
+                <w:color w:val="7F0055"/>
+                <w:sz w:val="20"/>
+                <w:szCs w:val="20"/>
+              </w:rPr>
+              <w:t>int</w:t>
+            </w:r>
+            <w:proofErr w:type="spellEnd"/>
+            <w:r>
+              <w:rPr>
+                <w:rFonts w:ascii="Consolas" w:hAnsi="Consolas" w:cs="Consolas"/>
+                <w:color w:val="000000"/>
+                <w:sz w:val="20"/>
+                <w:szCs w:val="20"/>
+              </w:rPr>
+              <w:t xml:space="preserve"> </w:t>
+            </w:r>
+            <w:r>
+              <w:rPr>
+                <w:rFonts w:ascii="Consolas" w:hAnsi="Consolas" w:cs="Consolas"/>
+                <w:color w:val="6A3E3E"/>
+                <w:sz w:val="20"/>
+                <w:szCs w:val="20"/>
+              </w:rPr>
+              <w:t>d</w:t>
+            </w:r>
+            <w:r>
+              <w:rPr>
+                <w:rFonts w:ascii="Consolas" w:hAnsi="Consolas" w:cs="Consolas"/>
+                <w:color w:val="000000"/>
+                <w:sz w:val="20"/>
+                <w:szCs w:val="20"/>
+              </w:rPr>
+              <w:t>)</w:t>
+            </w:r>
+          </w:p>
+        </w:tc>
+        <w:tc>
+          <w:tcPr>
+            <w:tcW w:w="2416" w:type="dxa"/>
             <w:gridSpan w:val="3"/>
           </w:tcPr>
           <w:p>
@@ -5382,23 +5971,1666 @@
               <w:bidi/>
               <w:rPr>
                 <w:rFonts w:ascii="David" w:hAnsi="David" w:cs="David"/>
-                <w:rtl/>
-              </w:rPr>
-            </w:pPr>
-          </w:p>
-        </w:tc>
-        <w:tc>
-          <w:tcPr>
-            <w:tcW w:w="3117" w:type="dxa"/>
-          </w:tcPr>
-          <w:p>
-            <w:pPr>
-              <w:bidi/>
-              <w:rPr>
-                <w:rFonts w:ascii="David" w:hAnsi="David" w:cs="David"/>
-                <w:rtl/>
-              </w:rPr>
-            </w:pPr>
+              </w:rPr>
+            </w:pPr>
+            <w:r>
+              <w:rPr>
+                <w:rFonts w:ascii="David" w:hAnsi="David" w:cs="David"/>
+              </w:rPr>
+              <w:t>O(</w:t>
+            </w:r>
+            <w:proofErr w:type="spellStart"/>
+            <w:r>
+              <w:rPr>
+                <w:rFonts w:ascii="David" w:hAnsi="David" w:cs="David"/>
+              </w:rPr>
+              <w:t>nlogn</w:t>
+            </w:r>
+            <w:proofErr w:type="spellEnd"/>
+            <w:r>
+              <w:rPr>
+                <w:rFonts w:ascii="David" w:hAnsi="David" w:cs="David"/>
+              </w:rPr>
+              <w:t>)</w:t>
+            </w:r>
+          </w:p>
+        </w:tc>
+        <w:tc>
+          <w:tcPr>
+            <w:tcW w:w="3089" w:type="dxa"/>
+          </w:tcPr>
+          <w:p>
+            <w:pPr>
+              <w:bidi/>
+              <w:rPr>
+                <w:rFonts w:ascii="David" w:hAnsi="David" w:cs="David" w:hint="cs"/>
+                <w:rtl/>
+              </w:rPr>
+            </w:pPr>
+            <w:r>
+              <w:rPr>
+                <w:rFonts w:ascii="David" w:hAnsi="David" w:cs="David" w:hint="cs"/>
+                <w:rtl/>
+              </w:rPr>
+              <w:t xml:space="preserve">תחילה הפונקציה יוצרת ערימה חדשה מדרגה </w:t>
+            </w:r>
+            <w:r>
+              <w:rPr>
+                <w:rFonts w:ascii="David" w:hAnsi="David" w:cs="David"/>
+              </w:rPr>
+              <w:t>d</w:t>
+            </w:r>
+            <w:r>
+              <w:rPr>
+                <w:rFonts w:ascii="David" w:hAnsi="David" w:cs="David" w:hint="cs"/>
+                <w:rtl/>
+              </w:rPr>
+              <w:t xml:space="preserve"> וגודל מקסימלי בהתאם לגודל מערך הקלט. לאחר מכן נבנה מערך בו כל מספר ממערך הקלט מוחלף באיבר ערימה בעל אותו מפתח (</w:t>
+            </w:r>
+            <w:proofErr w:type="spellStart"/>
+            <w:r>
+              <w:rPr>
+                <w:rFonts w:ascii="David" w:hAnsi="David" w:cs="David"/>
+              </w:rPr>
+              <w:t>convertIntArrayToItemsArray</w:t>
+            </w:r>
+            <w:proofErr w:type="spellEnd"/>
+            <w:r>
+              <w:rPr>
+                <w:rFonts w:ascii="David" w:hAnsi="David" w:cs="David" w:hint="cs"/>
+                <w:rtl/>
+              </w:rPr>
+              <w:t xml:space="preserve">), ואז המערך הנ"ל הופך לערימה בעזרת </w:t>
+            </w:r>
+            <w:proofErr w:type="spellStart"/>
+            <w:r>
+              <w:rPr>
+                <w:rFonts w:ascii="David" w:hAnsi="David" w:cs="David"/>
+              </w:rPr>
+              <w:t>arrayToHeap</w:t>
+            </w:r>
+            <w:proofErr w:type="spellEnd"/>
+            <w:r>
+              <w:rPr>
+                <w:rFonts w:ascii="David" w:hAnsi="David" w:cs="David" w:hint="cs"/>
+                <w:rtl/>
+              </w:rPr>
+              <w:t xml:space="preserve"> ומוכנס לערימה שיצרנו.</w:t>
+            </w:r>
+            <w:r>
+              <w:rPr>
+                <w:rFonts w:ascii="David" w:hAnsi="David" w:cs="David" w:hint="cs"/>
+                <w:rtl/>
+              </w:rPr>
+              <w:t xml:space="preserve"> לאחר מכן מבוצעות בלולאה </w:t>
+            </w:r>
+            <w:r>
+              <w:rPr>
+                <w:rFonts w:ascii="David" w:hAnsi="David" w:cs="David"/>
+              </w:rPr>
+              <w:t>n</w:t>
+            </w:r>
+            <w:r>
+              <w:rPr>
+                <w:rFonts w:ascii="David" w:hAnsi="David" w:cs="David" w:hint="cs"/>
+                <w:rtl/>
+              </w:rPr>
+              <w:t xml:space="preserve"> פעולות החזרת המינימום, הכנסתו למערך הפלט, ואז מחיקתו (זמן קבוע לכל פעולה, בעזרת </w:t>
+            </w:r>
+            <w:proofErr w:type="spellStart"/>
+            <w:r>
+              <w:rPr>
+                <w:rFonts w:ascii="David" w:hAnsi="David" w:cs="David" w:hint="cs"/>
+                <w:rtl/>
+              </w:rPr>
+              <w:t>הפונ</w:t>
+            </w:r>
+            <w:proofErr w:type="spellEnd"/>
+            <w:r>
+              <w:rPr>
+                <w:rFonts w:ascii="David" w:hAnsi="David" w:cs="David" w:hint="cs"/>
+                <w:rtl/>
+              </w:rPr>
+              <w:t xml:space="preserve">' הרלוונטיות). תוך כדי הריצה </w:t>
+            </w:r>
+            <w:proofErr w:type="spellStart"/>
+            <w:r>
+              <w:rPr>
+                <w:rFonts w:ascii="David" w:hAnsi="David" w:cs="David" w:hint="cs"/>
+                <w:rtl/>
+              </w:rPr>
+              <w:t>נסכמות</w:t>
+            </w:r>
+            <w:proofErr w:type="spellEnd"/>
+            <w:r>
+              <w:rPr>
+                <w:rFonts w:ascii="David" w:hAnsi="David" w:cs="David" w:hint="cs"/>
+                <w:rtl/>
+              </w:rPr>
+              <w:t xml:space="preserve"> פעולות ההשוואה שמבוצעות בעת ההפיכה לערימה </w:t>
+            </w:r>
+            <w:r>
+              <w:rPr>
+                <w:rFonts w:ascii="David" w:hAnsi="David" w:cs="David" w:hint="cs"/>
+                <w:rtl/>
+              </w:rPr>
+              <w:lastRenderedPageBreak/>
+              <w:t>ובעת מחיקת המינימום, ולבסוף נתון זה מוחזר.</w:t>
+            </w:r>
+          </w:p>
+          <w:p>
+            <w:pPr>
+              <w:bidi/>
+              <w:rPr>
+                <w:rFonts w:ascii="David" w:hAnsi="David" w:cs="David" w:hint="cs"/>
+                <w:rtl/>
+              </w:rPr>
+            </w:pPr>
+            <w:r>
+              <w:rPr>
+                <w:rFonts w:ascii="David" w:hAnsi="David" w:cs="David" w:hint="cs"/>
+                <w:rtl/>
+              </w:rPr>
+              <w:t>ראו אנליזה מפורטת לסיבוכיות בפרק ניתוח המדידות.</w:t>
+            </w:r>
+          </w:p>
+        </w:tc>
+      </w:tr>
+      <w:tr>
+        <w:tc>
+          <w:tcPr>
+            <w:tcW w:w="3845" w:type="dxa"/>
+          </w:tcPr>
+          <w:p>
+            <w:pPr>
+              <w:bidi/>
+              <w:rPr>
+                <w:rFonts w:ascii="David" w:hAnsi="David" w:cs="David"/>
+                <w:rtl/>
+              </w:rPr>
+            </w:pPr>
+            <w:r>
+              <w:rPr>
+                <w:rFonts w:ascii="Consolas" w:hAnsi="Consolas" w:cs="Consolas"/>
+                <w:b/>
+                <w:bCs/>
+                <w:color w:val="7F0055"/>
+                <w:sz w:val="20"/>
+                <w:szCs w:val="20"/>
+              </w:rPr>
+              <w:lastRenderedPageBreak/>
+              <w:t>public</w:t>
+            </w:r>
+            <w:r>
+              <w:rPr>
+                <w:rFonts w:ascii="Consolas" w:hAnsi="Consolas" w:cs="Consolas"/>
+                <w:color w:val="000000"/>
+                <w:sz w:val="20"/>
+                <w:szCs w:val="20"/>
+              </w:rPr>
+              <w:t xml:space="preserve"> </w:t>
+            </w:r>
+            <w:r>
+              <w:rPr>
+                <w:rFonts w:ascii="Consolas" w:hAnsi="Consolas" w:cs="Consolas"/>
+                <w:b/>
+                <w:bCs/>
+                <w:color w:val="7F0055"/>
+                <w:sz w:val="20"/>
+                <w:szCs w:val="20"/>
+              </w:rPr>
+              <w:t>static</w:t>
+            </w:r>
+            <w:r>
+              <w:rPr>
+                <w:rFonts w:ascii="Consolas" w:hAnsi="Consolas" w:cs="Consolas"/>
+                <w:color w:val="000000"/>
+                <w:sz w:val="20"/>
+                <w:szCs w:val="20"/>
+              </w:rPr>
+              <w:t xml:space="preserve"> DHeap_</w:t>
+            </w:r>
+            <w:proofErr w:type="gramStart"/>
+            <w:r>
+              <w:rPr>
+                <w:rFonts w:ascii="Consolas" w:hAnsi="Consolas" w:cs="Consolas"/>
+                <w:color w:val="000000"/>
+                <w:sz w:val="20"/>
+                <w:szCs w:val="20"/>
+              </w:rPr>
+              <w:t>Item[</w:t>
+            </w:r>
+            <w:proofErr w:type="gramEnd"/>
+            <w:r>
+              <w:rPr>
+                <w:rFonts w:ascii="Consolas" w:hAnsi="Consolas" w:cs="Consolas"/>
+                <w:color w:val="000000"/>
+                <w:sz w:val="20"/>
+                <w:szCs w:val="20"/>
+              </w:rPr>
+              <w:t xml:space="preserve">] </w:t>
+            </w:r>
+            <w:proofErr w:type="spellStart"/>
+            <w:r>
+              <w:rPr>
+                <w:rFonts w:ascii="Consolas" w:hAnsi="Consolas" w:cs="Consolas"/>
+                <w:color w:val="000000"/>
+                <w:sz w:val="20"/>
+                <w:szCs w:val="20"/>
+              </w:rPr>
+              <w:t>convertIntArrayToItemsArray</w:t>
+            </w:r>
+            <w:proofErr w:type="spellEnd"/>
+            <w:r>
+              <w:rPr>
+                <w:rFonts w:ascii="Consolas" w:hAnsi="Consolas" w:cs="Consolas"/>
+                <w:color w:val="000000"/>
+                <w:sz w:val="20"/>
+                <w:szCs w:val="20"/>
+              </w:rPr>
+              <w:t>(</w:t>
+            </w:r>
+            <w:proofErr w:type="spellStart"/>
+            <w:r>
+              <w:rPr>
+                <w:rFonts w:ascii="Consolas" w:hAnsi="Consolas" w:cs="Consolas"/>
+                <w:b/>
+                <w:bCs/>
+                <w:color w:val="7F0055"/>
+                <w:sz w:val="20"/>
+                <w:szCs w:val="20"/>
+              </w:rPr>
+              <w:t>int</w:t>
+            </w:r>
+            <w:proofErr w:type="spellEnd"/>
+            <w:r>
+              <w:rPr>
+                <w:rFonts w:ascii="Consolas" w:hAnsi="Consolas" w:cs="Consolas"/>
+                <w:color w:val="000000"/>
+                <w:sz w:val="20"/>
+                <w:szCs w:val="20"/>
+              </w:rPr>
+              <w:t xml:space="preserve">[] </w:t>
+            </w:r>
+            <w:proofErr w:type="spellStart"/>
+            <w:r>
+              <w:rPr>
+                <w:rFonts w:ascii="Consolas" w:hAnsi="Consolas" w:cs="Consolas"/>
+                <w:color w:val="6A3E3E"/>
+                <w:sz w:val="20"/>
+                <w:szCs w:val="20"/>
+              </w:rPr>
+              <w:t>intArray</w:t>
+            </w:r>
+            <w:proofErr w:type="spellEnd"/>
+            <w:r>
+              <w:rPr>
+                <w:rFonts w:ascii="Consolas" w:hAnsi="Consolas" w:cs="Consolas"/>
+                <w:color w:val="000000"/>
+                <w:sz w:val="20"/>
+                <w:szCs w:val="20"/>
+              </w:rPr>
+              <w:t>)</w:t>
+            </w:r>
+          </w:p>
+        </w:tc>
+        <w:tc>
+          <w:tcPr>
+            <w:tcW w:w="2416" w:type="dxa"/>
+            <w:gridSpan w:val="3"/>
+          </w:tcPr>
+          <w:p>
+            <w:pPr>
+              <w:bidi/>
+              <w:rPr>
+                <w:rFonts w:ascii="David" w:hAnsi="David" w:cs="David"/>
+              </w:rPr>
+            </w:pPr>
+            <w:r>
+              <w:rPr>
+                <w:rFonts w:ascii="David" w:hAnsi="David" w:cs="David"/>
+              </w:rPr>
+              <w:t>O(n)</w:t>
+            </w:r>
+          </w:p>
+        </w:tc>
+        <w:tc>
+          <w:tcPr>
+            <w:tcW w:w="3089" w:type="dxa"/>
+          </w:tcPr>
+          <w:p>
+            <w:pPr>
+              <w:bidi/>
+              <w:rPr>
+                <w:rFonts w:ascii="David" w:hAnsi="David" w:cs="David" w:hint="cs"/>
+                <w:rtl/>
+              </w:rPr>
+            </w:pPr>
+            <w:r>
+              <w:rPr>
+                <w:rFonts w:ascii="David" w:hAnsi="David" w:cs="David" w:hint="cs"/>
+                <w:rtl/>
+              </w:rPr>
+              <w:t xml:space="preserve">המתודה מאתחלת מערך פלט של איברי ערימה באורך מערך הקלט, ואז רצה בלולאה על מערך הקלט ועבור כל איבר מוסיפה למערך הפלט איבר ערימה חדש עם מפתח מתאים. המתודה עוברת על כל איברי מערך הקלט ועל כל אחד מהן מבצעת פעולות בזמן קבוע, לכן בסה"כ זמן הריצה של המתודה הוא </w:t>
+            </w:r>
+            <w:r>
+              <w:rPr>
+                <w:rFonts w:ascii="David" w:hAnsi="David" w:cs="David"/>
+              </w:rPr>
+              <w:t>o(n)</w:t>
+            </w:r>
+            <w:r>
+              <w:rPr>
+                <w:rFonts w:ascii="David" w:hAnsi="David" w:cs="David" w:hint="cs"/>
+                <w:rtl/>
+              </w:rPr>
+              <w:t>.</w:t>
+            </w:r>
+          </w:p>
+        </w:tc>
+      </w:tr>
+      <w:tr>
+        <w:tc>
+          <w:tcPr>
+            <w:tcW w:w="3845" w:type="dxa"/>
+          </w:tcPr>
+          <w:p>
+            <w:pPr>
+              <w:bidi/>
+              <w:rPr>
+                <w:rFonts w:ascii="David" w:hAnsi="David" w:cs="David"/>
+                <w:rtl/>
+              </w:rPr>
+            </w:pPr>
+            <w:r>
+              <w:rPr>
+                <w:rFonts w:ascii="Consolas" w:hAnsi="Consolas" w:cs="Consolas"/>
+                <w:b/>
+                <w:bCs/>
+                <w:color w:val="7F0055"/>
+                <w:sz w:val="20"/>
+                <w:szCs w:val="20"/>
+              </w:rPr>
+              <w:t>public</w:t>
+            </w:r>
+            <w:r>
+              <w:rPr>
+                <w:rFonts w:ascii="Consolas" w:hAnsi="Consolas" w:cs="Consolas"/>
+                <w:color w:val="000000"/>
+                <w:sz w:val="20"/>
+                <w:szCs w:val="20"/>
+              </w:rPr>
+              <w:t xml:space="preserve"> </w:t>
+            </w:r>
+            <w:proofErr w:type="spellStart"/>
+            <w:r>
+              <w:rPr>
+                <w:rFonts w:ascii="Consolas" w:hAnsi="Consolas" w:cs="Consolas"/>
+                <w:b/>
+                <w:bCs/>
+                <w:color w:val="7F0055"/>
+                <w:sz w:val="20"/>
+                <w:szCs w:val="20"/>
+              </w:rPr>
+              <w:t>int</w:t>
+            </w:r>
+            <w:proofErr w:type="spellEnd"/>
+            <w:r>
+              <w:rPr>
+                <w:rFonts w:ascii="Consolas" w:hAnsi="Consolas" w:cs="Consolas"/>
+                <w:color w:val="000000"/>
+                <w:sz w:val="20"/>
+                <w:szCs w:val="20"/>
+              </w:rPr>
+              <w:t xml:space="preserve"> </w:t>
+            </w:r>
+            <w:proofErr w:type="gramStart"/>
+            <w:r>
+              <w:rPr>
+                <w:rFonts w:ascii="Consolas" w:hAnsi="Consolas" w:cs="Consolas"/>
+                <w:color w:val="000000"/>
+                <w:sz w:val="20"/>
+                <w:szCs w:val="20"/>
+              </w:rPr>
+              <w:t>heapifyUp(</w:t>
+            </w:r>
+            <w:proofErr w:type="gramEnd"/>
+            <w:r>
+              <w:rPr>
+                <w:rFonts w:ascii="Consolas" w:hAnsi="Consolas" w:cs="Consolas"/>
+                <w:color w:val="000000"/>
+                <w:sz w:val="20"/>
+                <w:szCs w:val="20"/>
+              </w:rPr>
+              <w:t xml:space="preserve">DHeap_Item </w:t>
+            </w:r>
+            <w:r>
+              <w:rPr>
+                <w:rFonts w:ascii="Consolas" w:hAnsi="Consolas" w:cs="Consolas"/>
+                <w:color w:val="6A3E3E"/>
+                <w:sz w:val="20"/>
+                <w:szCs w:val="20"/>
+              </w:rPr>
+              <w:t>item</w:t>
+            </w:r>
+            <w:r>
+              <w:rPr>
+                <w:rFonts w:ascii="Consolas" w:hAnsi="Consolas" w:cs="Consolas"/>
+                <w:color w:val="000000"/>
+                <w:sz w:val="20"/>
+                <w:szCs w:val="20"/>
+              </w:rPr>
+              <w:t>)</w:t>
+            </w:r>
+          </w:p>
+        </w:tc>
+        <w:tc>
+          <w:tcPr>
+            <w:tcW w:w="2416" w:type="dxa"/>
+            <w:gridSpan w:val="3"/>
+          </w:tcPr>
+          <w:p>
+            <w:pPr>
+              <w:bidi/>
+              <w:rPr>
+                <w:rFonts w:ascii="David" w:hAnsi="David" w:cs="David"/>
+              </w:rPr>
+            </w:pPr>
+            <w:r>
+              <w:rPr>
+                <w:rFonts w:ascii="David" w:hAnsi="David" w:cs="David"/>
+              </w:rPr>
+              <w:t>O(logn)</w:t>
+            </w:r>
+          </w:p>
+        </w:tc>
+        <w:tc>
+          <w:tcPr>
+            <w:tcW w:w="3089" w:type="dxa"/>
+          </w:tcPr>
+          <w:p>
+            <w:pPr>
+              <w:bidi/>
+              <w:rPr>
+                <w:rFonts w:ascii="David" w:hAnsi="David" w:cs="David" w:hint="cs"/>
+                <w:rtl/>
+              </w:rPr>
+            </w:pPr>
+            <w:r>
+              <w:rPr>
+                <w:rFonts w:ascii="David" w:hAnsi="David" w:cs="David" w:hint="cs"/>
+                <w:rtl/>
+              </w:rPr>
+              <w:t xml:space="preserve">המתודה מתחילה באיבר הקלט ורצה בלולאה במעלה העץ כל עוד האיבר בקלט לא מקיים את כלל הערימה (נבדק ע"י השוואה יחידה בין האיבר לאביו). בכל איטרציה כזו האיבר מוחלף עם אביו. המתודה מבצעת לכל היותר איטרציה אחת בכל רמה בעץ, ובכל איטרציה מבצעת פעולות בזמן קבוע, לכן זמן הריצה </w:t>
+            </w:r>
+            <w:r>
+              <w:rPr>
+                <w:rFonts w:ascii="David" w:hAnsi="David" w:cs="David"/>
+              </w:rPr>
+              <w:t>o(logn)</w:t>
+            </w:r>
+            <w:r>
+              <w:rPr>
+                <w:rFonts w:ascii="David" w:hAnsi="David" w:cs="David" w:hint="cs"/>
+                <w:rtl/>
+              </w:rPr>
+              <w:t>. לבסוף מוחזרות מספר ההשוואות.</w:t>
+            </w:r>
+          </w:p>
+        </w:tc>
+      </w:tr>
+      <w:tr>
+        <w:tc>
+          <w:tcPr>
+            <w:tcW w:w="3845" w:type="dxa"/>
+          </w:tcPr>
+          <w:p>
+            <w:pPr>
+              <w:bidi/>
+              <w:rPr>
+                <w:rFonts w:ascii="David" w:hAnsi="David" w:cs="David"/>
+                <w:rtl/>
+              </w:rPr>
+            </w:pPr>
+            <w:r>
+              <w:rPr>
+                <w:rFonts w:ascii="Consolas" w:hAnsi="Consolas" w:cs="Consolas"/>
+                <w:b/>
+                <w:bCs/>
+                <w:color w:val="7F0055"/>
+                <w:sz w:val="20"/>
+                <w:szCs w:val="20"/>
+              </w:rPr>
+              <w:t>public</w:t>
+            </w:r>
+            <w:r>
+              <w:rPr>
+                <w:rFonts w:ascii="Consolas" w:hAnsi="Consolas" w:cs="Consolas"/>
+                <w:color w:val="000000"/>
+                <w:sz w:val="20"/>
+                <w:szCs w:val="20"/>
+              </w:rPr>
+              <w:t xml:space="preserve"> </w:t>
+            </w:r>
+            <w:proofErr w:type="spellStart"/>
+            <w:r>
+              <w:rPr>
+                <w:rFonts w:ascii="Consolas" w:hAnsi="Consolas" w:cs="Consolas"/>
+                <w:b/>
+                <w:bCs/>
+                <w:color w:val="7F0055"/>
+                <w:sz w:val="20"/>
+                <w:szCs w:val="20"/>
+              </w:rPr>
+              <w:t>int</w:t>
+            </w:r>
+            <w:proofErr w:type="spellEnd"/>
+            <w:r>
+              <w:rPr>
+                <w:rFonts w:ascii="Consolas" w:hAnsi="Consolas" w:cs="Consolas"/>
+                <w:color w:val="000000"/>
+                <w:sz w:val="20"/>
+                <w:szCs w:val="20"/>
+              </w:rPr>
+              <w:t xml:space="preserve"> </w:t>
+            </w:r>
+            <w:proofErr w:type="spellStart"/>
+            <w:proofErr w:type="gramStart"/>
+            <w:r>
+              <w:rPr>
+                <w:rFonts w:ascii="Consolas" w:hAnsi="Consolas" w:cs="Consolas"/>
+                <w:color w:val="000000"/>
+                <w:sz w:val="20"/>
+                <w:szCs w:val="20"/>
+              </w:rPr>
+              <w:t>heapifyDown</w:t>
+            </w:r>
+            <w:proofErr w:type="spellEnd"/>
+            <w:r>
+              <w:rPr>
+                <w:rFonts w:ascii="Consolas" w:hAnsi="Consolas" w:cs="Consolas"/>
+                <w:color w:val="000000"/>
+                <w:sz w:val="20"/>
+                <w:szCs w:val="20"/>
+              </w:rPr>
+              <w:t>(</w:t>
+            </w:r>
+            <w:proofErr w:type="gramEnd"/>
+            <w:r>
+              <w:rPr>
+                <w:rFonts w:ascii="Consolas" w:hAnsi="Consolas" w:cs="Consolas"/>
+                <w:color w:val="000000"/>
+                <w:sz w:val="20"/>
+                <w:szCs w:val="20"/>
+              </w:rPr>
+              <w:t xml:space="preserve">DHeap_Item </w:t>
+            </w:r>
+            <w:r>
+              <w:rPr>
+                <w:rFonts w:ascii="Consolas" w:hAnsi="Consolas" w:cs="Consolas"/>
+                <w:color w:val="6A3E3E"/>
+                <w:sz w:val="20"/>
+                <w:szCs w:val="20"/>
+              </w:rPr>
+              <w:t>item</w:t>
+            </w:r>
+            <w:r>
+              <w:rPr>
+                <w:rFonts w:ascii="Consolas" w:hAnsi="Consolas" w:cs="Consolas"/>
+                <w:color w:val="000000"/>
+                <w:sz w:val="20"/>
+                <w:szCs w:val="20"/>
+              </w:rPr>
+              <w:t>) {</w:t>
+            </w:r>
+          </w:p>
+        </w:tc>
+        <w:tc>
+          <w:tcPr>
+            <w:tcW w:w="2416" w:type="dxa"/>
+            <w:gridSpan w:val="3"/>
+          </w:tcPr>
+          <w:p>
+            <w:pPr>
+              <w:bidi/>
+              <w:rPr>
+                <w:rFonts w:ascii="David" w:hAnsi="David" w:cs="David"/>
+              </w:rPr>
+            </w:pPr>
+            <w:r>
+              <w:rPr>
+                <w:rFonts w:ascii="David" w:hAnsi="David" w:cs="David"/>
+              </w:rPr>
+              <w:t>O(</w:t>
+            </w:r>
+            <w:proofErr w:type="spellStart"/>
+            <w:r>
+              <w:rPr>
+                <w:rFonts w:ascii="David" w:hAnsi="David" w:cs="David"/>
+              </w:rPr>
+              <w:t>d</w:t>
+            </w:r>
+            <w:r>
+              <w:rPr>
+                <w:rFonts w:ascii="David" w:hAnsi="David" w:cs="David"/>
+              </w:rPr>
+              <w:t>logn</w:t>
+            </w:r>
+            <w:proofErr w:type="spellEnd"/>
+            <w:r>
+              <w:rPr>
+                <w:rFonts w:ascii="David" w:hAnsi="David" w:cs="David"/>
+              </w:rPr>
+              <w:t>)</w:t>
+            </w:r>
+          </w:p>
+        </w:tc>
+        <w:tc>
+          <w:tcPr>
+            <w:tcW w:w="3089" w:type="dxa"/>
+          </w:tcPr>
+          <w:p>
+            <w:pPr>
+              <w:bidi/>
+              <w:rPr>
+                <w:rFonts w:ascii="David" w:hAnsi="David" w:cs="David" w:hint="cs"/>
+                <w:rtl/>
+              </w:rPr>
+            </w:pPr>
+            <w:r>
+              <w:rPr>
+                <w:rFonts w:ascii="David" w:hAnsi="David" w:cs="David" w:hint="cs"/>
+                <w:rtl/>
+              </w:rPr>
+              <w:t xml:space="preserve">המתודה מתחילה באיבר הקלט ורצה בלולאה </w:t>
+            </w:r>
+            <w:r>
+              <w:rPr>
+                <w:rFonts w:ascii="David" w:hAnsi="David" w:cs="David" w:hint="cs"/>
+                <w:rtl/>
+              </w:rPr>
+              <w:t>במורד</w:t>
+            </w:r>
+            <w:r>
+              <w:rPr>
+                <w:rFonts w:ascii="David" w:hAnsi="David" w:cs="David" w:hint="cs"/>
+                <w:rtl/>
+              </w:rPr>
+              <w:t xml:space="preserve"> העץ כל עוד האיבר בקלט לא מקיים את כלל הערימה (נבדק ע"י השוואה</w:t>
+            </w:r>
+            <w:r>
+              <w:rPr>
+                <w:rFonts w:ascii="David" w:hAnsi="David" w:cs="David" w:hint="cs"/>
+                <w:rtl/>
+              </w:rPr>
+              <w:t xml:space="preserve"> בין האיבר לבנו המינימאלי ע"י קריאה ל-</w:t>
+            </w:r>
+            <w:proofErr w:type="spellStart"/>
+            <w:r>
+              <w:rPr>
+                <w:rFonts w:ascii="David" w:hAnsi="David" w:cs="David"/>
+              </w:rPr>
+              <w:t>getMinSon</w:t>
+            </w:r>
+            <w:proofErr w:type="spellEnd"/>
+            <w:r>
+              <w:rPr>
+                <w:rFonts w:ascii="David" w:hAnsi="David" w:cs="David" w:hint="cs"/>
+                <w:rtl/>
+              </w:rPr>
+              <w:t xml:space="preserve"> שרצה בזמן </w:t>
+            </w:r>
+            <w:r>
+              <w:rPr>
+                <w:rFonts w:ascii="David" w:hAnsi="David" w:cs="David"/>
+              </w:rPr>
+              <w:t>o(d)</w:t>
+            </w:r>
+            <w:r>
+              <w:rPr>
+                <w:rFonts w:ascii="David" w:hAnsi="David" w:cs="David" w:hint="cs"/>
+                <w:rtl/>
+              </w:rPr>
+              <w:t xml:space="preserve"> ומחזירה את הבן המינימאלי ואת מספר ההשוואות שביצעה</w:t>
+            </w:r>
+            <w:r>
+              <w:rPr>
+                <w:rFonts w:ascii="David" w:hAnsi="David" w:cs="David" w:hint="cs"/>
+                <w:rtl/>
+              </w:rPr>
+              <w:t xml:space="preserve">). בכל איטרציה כזו האיבר מוחלף עם </w:t>
+            </w:r>
+            <w:r>
+              <w:rPr>
+                <w:rFonts w:ascii="David" w:hAnsi="David" w:cs="David" w:hint="cs"/>
+                <w:rtl/>
+              </w:rPr>
+              <w:t>בנו המינימאלי</w:t>
+            </w:r>
+            <w:r>
+              <w:rPr>
+                <w:rFonts w:ascii="David" w:hAnsi="David" w:cs="David" w:hint="cs"/>
+                <w:rtl/>
+              </w:rPr>
+              <w:t>. המתודה מבצעת לכל היותר איטרציה אחת בכל רמה בעץ, ובכל איטרציה מבצעת פעו</w:t>
+            </w:r>
+            <w:r>
+              <w:rPr>
+                <w:rFonts w:ascii="David" w:hAnsi="David" w:cs="David" w:hint="cs"/>
+                <w:rtl/>
+              </w:rPr>
+              <w:t>לת השוואה ב-</w:t>
+            </w:r>
+            <w:r>
+              <w:rPr>
+                <w:rFonts w:ascii="David" w:hAnsi="David" w:cs="David"/>
+              </w:rPr>
+              <w:t>o(d)</w:t>
+            </w:r>
+            <w:r>
+              <w:rPr>
+                <w:rFonts w:ascii="David" w:hAnsi="David" w:cs="David" w:hint="cs"/>
+                <w:rtl/>
+              </w:rPr>
+              <w:t xml:space="preserve"> ופעולות נוספות בזמן קבוע</w:t>
+            </w:r>
+            <w:r>
+              <w:rPr>
+                <w:rFonts w:ascii="David" w:hAnsi="David" w:cs="David" w:hint="cs"/>
+                <w:rtl/>
+              </w:rPr>
+              <w:t xml:space="preserve">, לכן זמן הריצה </w:t>
+            </w:r>
+            <w:r>
+              <w:rPr>
+                <w:rFonts w:ascii="David" w:hAnsi="David" w:cs="David"/>
+              </w:rPr>
+              <w:t>o(</w:t>
+            </w:r>
+            <w:proofErr w:type="spellStart"/>
+            <w:r>
+              <w:rPr>
+                <w:rFonts w:ascii="David" w:hAnsi="David" w:cs="David"/>
+              </w:rPr>
+              <w:t>d</w:t>
+            </w:r>
+            <w:r>
+              <w:rPr>
+                <w:rFonts w:ascii="David" w:hAnsi="David" w:cs="David"/>
+              </w:rPr>
+              <w:t>logn</w:t>
+            </w:r>
+            <w:proofErr w:type="spellEnd"/>
+            <w:r>
+              <w:rPr>
+                <w:rFonts w:ascii="David" w:hAnsi="David" w:cs="David"/>
+              </w:rPr>
+              <w:t>)</w:t>
+            </w:r>
+            <w:r>
+              <w:rPr>
+                <w:rFonts w:ascii="David" w:hAnsi="David" w:cs="David" w:hint="cs"/>
+                <w:rtl/>
+              </w:rPr>
+              <w:t>. לבסוף מוחזרות מספר ההשוואות</w:t>
+            </w:r>
+            <w:r>
+              <w:rPr>
+                <w:rFonts w:ascii="David" w:hAnsi="David" w:cs="David" w:hint="cs"/>
+                <w:rtl/>
+              </w:rPr>
+              <w:t xml:space="preserve"> </w:t>
+            </w:r>
+            <w:proofErr w:type="spellStart"/>
+            <w:r>
+              <w:rPr>
+                <w:rFonts w:ascii="David" w:hAnsi="David" w:cs="David" w:hint="cs"/>
+                <w:rtl/>
+              </w:rPr>
+              <w:t>שנסכמו</w:t>
+            </w:r>
+            <w:proofErr w:type="spellEnd"/>
+            <w:r>
+              <w:rPr>
+                <w:rFonts w:ascii="David" w:hAnsi="David" w:cs="David" w:hint="cs"/>
+                <w:rtl/>
+              </w:rPr>
+              <w:t xml:space="preserve"> לאורך הריצה</w:t>
+            </w:r>
+            <w:r>
+              <w:rPr>
+                <w:rFonts w:ascii="David" w:hAnsi="David" w:cs="David" w:hint="cs"/>
+                <w:rtl/>
+              </w:rPr>
+              <w:t>.</w:t>
+            </w:r>
+          </w:p>
+        </w:tc>
+      </w:tr>
+      <w:tr>
+        <w:tc>
+          <w:tcPr>
+            <w:tcW w:w="3845" w:type="dxa"/>
+          </w:tcPr>
+          <w:p>
+            <w:pPr>
+              <w:bidi/>
+              <w:rPr>
+                <w:rFonts w:ascii="David" w:hAnsi="David" w:cs="David"/>
+                <w:rtl/>
+              </w:rPr>
+            </w:pPr>
+            <w:proofErr w:type="spellStart"/>
+            <w:proofErr w:type="gramStart"/>
+            <w:r>
+              <w:rPr>
+                <w:rFonts w:ascii="Consolas" w:hAnsi="Consolas" w:cs="Consolas"/>
+                <w:color w:val="000000"/>
+                <w:sz w:val="20"/>
+                <w:szCs w:val="20"/>
+              </w:rPr>
+              <w:t>switchItems</w:t>
+            </w:r>
+            <w:proofErr w:type="spellEnd"/>
+            <w:r>
+              <w:rPr>
+                <w:rFonts w:ascii="Consolas" w:hAnsi="Consolas" w:cs="Consolas"/>
+                <w:color w:val="000000"/>
+                <w:sz w:val="20"/>
+                <w:szCs w:val="20"/>
+              </w:rPr>
+              <w:t>(</w:t>
+            </w:r>
+            <w:proofErr w:type="gramEnd"/>
+            <w:r>
+              <w:rPr>
+                <w:rFonts w:ascii="Consolas" w:hAnsi="Consolas" w:cs="Consolas"/>
+                <w:color w:val="000000"/>
+                <w:sz w:val="20"/>
+                <w:szCs w:val="20"/>
+              </w:rPr>
+              <w:t>DHeap_Item item1, DHeap_Item item2)</w:t>
+            </w:r>
+          </w:p>
+        </w:tc>
+        <w:tc>
+          <w:tcPr>
+            <w:tcW w:w="2416" w:type="dxa"/>
+            <w:gridSpan w:val="3"/>
+          </w:tcPr>
+          <w:p>
+            <w:pPr>
+              <w:bidi/>
+              <w:rPr>
+                <w:rFonts w:ascii="David" w:hAnsi="David" w:cs="David" w:hint="cs"/>
+                <w:rtl/>
+              </w:rPr>
+            </w:pPr>
+            <w:proofErr w:type="gramStart"/>
+            <w:r>
+              <w:rPr>
+                <w:rFonts w:ascii="David" w:hAnsi="David" w:cs="David"/>
+              </w:rPr>
+              <w:t>O(</w:t>
+            </w:r>
+            <w:proofErr w:type="gramEnd"/>
+            <w:r>
+              <w:rPr>
+                <w:rFonts w:ascii="David" w:hAnsi="David" w:cs="David"/>
+              </w:rPr>
+              <w:t>1)</w:t>
+            </w:r>
+            <w:r>
+              <w:rPr>
+                <w:rFonts w:ascii="David" w:hAnsi="David" w:cs="David" w:hint="cs"/>
+                <w:rtl/>
+              </w:rPr>
+              <w:t xml:space="preserve"> </w:t>
+            </w:r>
+          </w:p>
+        </w:tc>
+        <w:tc>
+          <w:tcPr>
+            <w:tcW w:w="3089" w:type="dxa"/>
+          </w:tcPr>
+          <w:p>
+            <w:pPr>
+              <w:bidi/>
+              <w:rPr>
+                <w:rFonts w:ascii="David" w:hAnsi="David" w:cs="David"/>
+                <w:rtl/>
+              </w:rPr>
+            </w:pPr>
+            <w:r>
+              <w:rPr>
+                <w:rFonts w:ascii="David" w:hAnsi="David" w:cs="David" w:hint="cs"/>
+                <w:rtl/>
+              </w:rPr>
+              <w:t>פונ</w:t>
+            </w:r>
+            <w:r>
+              <w:rPr>
+                <w:rFonts w:ascii="David" w:hAnsi="David" w:cs="David" w:hint="cs"/>
+                <w:rtl/>
+              </w:rPr>
+              <w:t>קציית עזר שמחליפה מקומות בין האיברים בקלט, תוך כדי עדכון שדות המיקום שלהם. רצה בזמן קבוע.</w:t>
+            </w:r>
+          </w:p>
+        </w:tc>
+      </w:tr>
+      <w:tr>
+        <w:tc>
+          <w:tcPr>
+            <w:tcW w:w="3845" w:type="dxa"/>
+          </w:tcPr>
+          <w:p>
+            <w:pPr>
+              <w:bidi/>
+              <w:rPr>
+                <w:rFonts w:ascii="David" w:hAnsi="David" w:cs="David"/>
+                <w:rtl/>
+              </w:rPr>
+            </w:pPr>
+            <w:proofErr w:type="spellStart"/>
+            <w:proofErr w:type="gramStart"/>
+            <w:r>
+              <w:rPr>
+                <w:rFonts w:ascii="Consolas" w:hAnsi="Consolas" w:cs="Consolas"/>
+                <w:color w:val="000000"/>
+                <w:sz w:val="20"/>
+                <w:szCs w:val="20"/>
+              </w:rPr>
+              <w:t>setPosition</w:t>
+            </w:r>
+            <w:proofErr w:type="spellEnd"/>
+            <w:r>
+              <w:rPr>
+                <w:rFonts w:ascii="Consolas" w:hAnsi="Consolas" w:cs="Consolas"/>
+                <w:color w:val="000000"/>
+                <w:sz w:val="20"/>
+                <w:szCs w:val="20"/>
+              </w:rPr>
+              <w:t>(</w:t>
+            </w:r>
+            <w:proofErr w:type="gramEnd"/>
+            <w:r>
+              <w:rPr>
+                <w:rFonts w:ascii="Consolas" w:hAnsi="Consolas" w:cs="Consolas"/>
+                <w:color w:val="000000"/>
+                <w:sz w:val="20"/>
+                <w:szCs w:val="20"/>
+              </w:rPr>
+              <w:t xml:space="preserve">DHeap_Item </w:t>
+            </w:r>
+            <w:r>
+              <w:rPr>
+                <w:rFonts w:ascii="Consolas" w:hAnsi="Consolas" w:cs="Consolas"/>
+                <w:color w:val="6A3E3E"/>
+                <w:sz w:val="20"/>
+                <w:szCs w:val="20"/>
+              </w:rPr>
+              <w:t>item</w:t>
+            </w:r>
+            <w:r>
+              <w:rPr>
+                <w:rFonts w:ascii="Consolas" w:hAnsi="Consolas" w:cs="Consolas"/>
+                <w:color w:val="000000"/>
+                <w:sz w:val="20"/>
+                <w:szCs w:val="20"/>
+              </w:rPr>
+              <w:t xml:space="preserve">, </w:t>
+            </w:r>
+            <w:proofErr w:type="spellStart"/>
+            <w:r>
+              <w:rPr>
+                <w:rFonts w:ascii="Consolas" w:hAnsi="Consolas" w:cs="Consolas"/>
+                <w:b/>
+                <w:bCs/>
+                <w:color w:val="7F0055"/>
+                <w:sz w:val="20"/>
+                <w:szCs w:val="20"/>
+              </w:rPr>
+              <w:t>int</w:t>
+            </w:r>
+            <w:proofErr w:type="spellEnd"/>
+            <w:r>
+              <w:rPr>
+                <w:rFonts w:ascii="Consolas" w:hAnsi="Consolas" w:cs="Consolas"/>
+                <w:color w:val="000000"/>
+                <w:sz w:val="20"/>
+                <w:szCs w:val="20"/>
+              </w:rPr>
+              <w:t xml:space="preserve"> </w:t>
+            </w:r>
+            <w:proofErr w:type="spellStart"/>
+            <w:r>
+              <w:rPr>
+                <w:rFonts w:ascii="Consolas" w:hAnsi="Consolas" w:cs="Consolas"/>
+                <w:color w:val="6A3E3E"/>
+                <w:sz w:val="20"/>
+                <w:szCs w:val="20"/>
+              </w:rPr>
+              <w:t>newPos</w:t>
+            </w:r>
+            <w:proofErr w:type="spellEnd"/>
+            <w:r>
+              <w:rPr>
+                <w:rFonts w:ascii="Consolas" w:hAnsi="Consolas" w:cs="Consolas"/>
+                <w:color w:val="000000"/>
+                <w:sz w:val="20"/>
+                <w:szCs w:val="20"/>
+              </w:rPr>
+              <w:t>)</w:t>
+            </w:r>
+          </w:p>
+        </w:tc>
+        <w:tc>
+          <w:tcPr>
+            <w:tcW w:w="2416" w:type="dxa"/>
+            <w:gridSpan w:val="3"/>
+          </w:tcPr>
+          <w:p>
+            <w:pPr>
+              <w:bidi/>
+              <w:rPr>
+                <w:rFonts w:ascii="David" w:hAnsi="David" w:cs="David" w:hint="cs"/>
+                <w:rtl/>
+              </w:rPr>
+            </w:pPr>
+            <w:proofErr w:type="gramStart"/>
+            <w:r>
+              <w:rPr>
+                <w:rFonts w:ascii="David" w:hAnsi="David" w:cs="David"/>
+              </w:rPr>
+              <w:t>O(</w:t>
+            </w:r>
+            <w:proofErr w:type="gramEnd"/>
+            <w:r>
+              <w:rPr>
+                <w:rFonts w:ascii="David" w:hAnsi="David" w:cs="David"/>
+              </w:rPr>
+              <w:t>1)</w:t>
+            </w:r>
+            <w:r>
+              <w:rPr>
+                <w:rFonts w:ascii="David" w:hAnsi="David" w:cs="David" w:hint="cs"/>
+                <w:rtl/>
+              </w:rPr>
+              <w:t xml:space="preserve"> </w:t>
+            </w:r>
+          </w:p>
+        </w:tc>
+        <w:tc>
+          <w:tcPr>
+            <w:tcW w:w="3089" w:type="dxa"/>
+          </w:tcPr>
+          <w:p>
+            <w:pPr>
+              <w:bidi/>
+              <w:rPr>
+                <w:rFonts w:ascii="David" w:hAnsi="David" w:cs="David"/>
+                <w:rtl/>
+              </w:rPr>
+            </w:pPr>
+            <w:r>
+              <w:rPr>
+                <w:rFonts w:ascii="David" w:hAnsi="David" w:cs="David" w:hint="cs"/>
+                <w:rtl/>
+              </w:rPr>
+              <w:t>פונקציית עזר שמכניסה איבר למקום נתון במערך ומעדכנת את שדה המיקום שלו בהתאם. רצה בזמן קבוע.</w:t>
+            </w:r>
+          </w:p>
+        </w:tc>
+      </w:tr>
+      <w:tr>
+        <w:tc>
+          <w:tcPr>
+            <w:tcW w:w="3845" w:type="dxa"/>
+          </w:tcPr>
+          <w:p>
+            <w:pPr>
+              <w:bidi/>
+              <w:rPr>
+                <w:rFonts w:ascii="David" w:hAnsi="David" w:cs="David"/>
+                <w:rtl/>
+              </w:rPr>
+            </w:pPr>
+            <w:r>
+              <w:rPr>
+                <w:rFonts w:ascii="Consolas" w:hAnsi="Consolas" w:cs="Consolas"/>
+                <w:b/>
+                <w:bCs/>
+                <w:color w:val="7F0055"/>
+                <w:sz w:val="20"/>
+                <w:szCs w:val="20"/>
+              </w:rPr>
+              <w:t>public</w:t>
+            </w:r>
+            <w:r>
+              <w:rPr>
+                <w:rFonts w:ascii="Consolas" w:hAnsi="Consolas" w:cs="Consolas"/>
+                <w:color w:val="000000"/>
+                <w:sz w:val="20"/>
+                <w:szCs w:val="20"/>
+              </w:rPr>
+              <w:t xml:space="preserve"> </w:t>
+            </w:r>
+            <w:proofErr w:type="gramStart"/>
+            <w:r>
+              <w:rPr>
+                <w:rFonts w:ascii="Consolas" w:hAnsi="Consolas" w:cs="Consolas"/>
+                <w:color w:val="000000"/>
+                <w:sz w:val="20"/>
+                <w:szCs w:val="20"/>
+              </w:rPr>
+              <w:t>Object[</w:t>
+            </w:r>
+            <w:proofErr w:type="gramEnd"/>
+            <w:r>
+              <w:rPr>
+                <w:rFonts w:ascii="Consolas" w:hAnsi="Consolas" w:cs="Consolas"/>
+                <w:color w:val="000000"/>
+                <w:sz w:val="20"/>
+                <w:szCs w:val="20"/>
+              </w:rPr>
+              <w:t xml:space="preserve">] </w:t>
+            </w:r>
+            <w:proofErr w:type="spellStart"/>
+            <w:r>
+              <w:rPr>
+                <w:rFonts w:ascii="Consolas" w:hAnsi="Consolas" w:cs="Consolas"/>
+                <w:color w:val="000000"/>
+                <w:sz w:val="20"/>
+                <w:szCs w:val="20"/>
+              </w:rPr>
+              <w:t>getMinSon</w:t>
+            </w:r>
+            <w:proofErr w:type="spellEnd"/>
+            <w:r>
+              <w:rPr>
+                <w:rFonts w:ascii="Consolas" w:hAnsi="Consolas" w:cs="Consolas"/>
+                <w:color w:val="000000"/>
+                <w:sz w:val="20"/>
+                <w:szCs w:val="20"/>
+              </w:rPr>
+              <w:t xml:space="preserve">(DHeap_Item </w:t>
+            </w:r>
+            <w:r>
+              <w:rPr>
+                <w:rFonts w:ascii="Consolas" w:hAnsi="Consolas" w:cs="Consolas"/>
+                <w:color w:val="6A3E3E"/>
+                <w:sz w:val="20"/>
+                <w:szCs w:val="20"/>
+              </w:rPr>
+              <w:t>dad</w:t>
+            </w:r>
+            <w:r>
+              <w:rPr>
+                <w:rFonts w:ascii="Consolas" w:hAnsi="Consolas" w:cs="Consolas"/>
+                <w:color w:val="000000"/>
+                <w:sz w:val="20"/>
+                <w:szCs w:val="20"/>
+              </w:rPr>
+              <w:t>)</w:t>
+            </w:r>
+          </w:p>
+        </w:tc>
+        <w:tc>
+          <w:tcPr>
+            <w:tcW w:w="2416" w:type="dxa"/>
+            <w:gridSpan w:val="3"/>
+          </w:tcPr>
+          <w:p>
+            <w:pPr>
+              <w:bidi/>
+              <w:rPr>
+                <w:rFonts w:ascii="David" w:hAnsi="David" w:cs="David"/>
+              </w:rPr>
+            </w:pPr>
+            <w:r>
+              <w:rPr>
+                <w:rFonts w:ascii="David" w:hAnsi="David" w:cs="David"/>
+              </w:rPr>
+              <w:t>O(d)</w:t>
+            </w:r>
+          </w:p>
+        </w:tc>
+        <w:tc>
+          <w:tcPr>
+            <w:tcW w:w="3089" w:type="dxa"/>
+          </w:tcPr>
+          <w:p>
+            <w:pPr>
+              <w:bidi/>
+              <w:rPr>
+                <w:rFonts w:ascii="David" w:hAnsi="David" w:cs="David" w:hint="cs"/>
+                <w:rtl/>
+              </w:rPr>
+            </w:pPr>
+            <w:r>
+              <w:rPr>
+                <w:rFonts w:ascii="David" w:hAnsi="David" w:cs="David" w:hint="cs"/>
+                <w:rtl/>
+              </w:rPr>
+              <w:t xml:space="preserve">הפונקציה עוברת בלולאה על ילדיו של הצומת ובודקת מי המינימאלי ע"י השוואה סדרתית. מתבצעת איטרציה אחת לכל בן, ובכל איטרציה מספר פעולות קבוע. יש לכל היותר </w:t>
+            </w:r>
+            <w:r>
+              <w:rPr>
+                <w:rFonts w:ascii="David" w:hAnsi="David" w:cs="David"/>
+              </w:rPr>
+              <w:t>n</w:t>
+            </w:r>
+            <w:r>
+              <w:rPr>
+                <w:rFonts w:ascii="David" w:hAnsi="David" w:cs="David" w:hint="cs"/>
+                <w:rtl/>
+              </w:rPr>
+              <w:t xml:space="preserve"> בנים, לכן המתודה רצה ב-</w:t>
+            </w:r>
+            <w:r>
+              <w:rPr>
+                <w:rFonts w:ascii="David" w:hAnsi="David" w:cs="David"/>
+              </w:rPr>
+              <w:t>o(n)</w:t>
+            </w:r>
+            <w:r>
+              <w:rPr>
+                <w:rFonts w:ascii="David" w:hAnsi="David" w:cs="David" w:hint="cs"/>
+                <w:rtl/>
+              </w:rPr>
+              <w:t xml:space="preserve">. תוך כדי הריצה נספרות פעולות ההשוואה, ולבסוף מוחזר מערך </w:t>
+            </w:r>
+            <w:r>
+              <w:rPr>
+                <w:rFonts w:ascii="David" w:hAnsi="David" w:cs="David" w:hint="cs"/>
+                <w:rtl/>
+              </w:rPr>
+              <w:t xml:space="preserve">עם שני פריטים </w:t>
+            </w:r>
+            <w:r>
+              <w:rPr>
+                <w:rFonts w:ascii="David" w:hAnsi="David" w:cs="David"/>
+                <w:rtl/>
+              </w:rPr>
+              <w:t>–</w:t>
+            </w:r>
+            <w:r>
+              <w:rPr>
+                <w:rFonts w:ascii="David" w:hAnsi="David" w:cs="David" w:hint="cs"/>
+                <w:rtl/>
+              </w:rPr>
+              <w:t xml:space="preserve"> מספר הפעולות שבוצעו, והבן המינימאלי.</w:t>
+            </w:r>
+            <w:r>
+              <w:rPr>
+                <w:rFonts w:ascii="David" w:hAnsi="David" w:cs="David" w:hint="cs"/>
+                <w:rtl/>
+              </w:rPr>
+              <w:t xml:space="preserve"> </w:t>
+            </w:r>
+          </w:p>
+        </w:tc>
+      </w:tr>
+      <w:tr>
+        <w:tc>
+          <w:tcPr>
+            <w:tcW w:w="3845" w:type="dxa"/>
+          </w:tcPr>
+          <w:p>
+            <w:pPr>
+              <w:bidi/>
+              <w:rPr>
+                <w:rFonts w:ascii="David" w:hAnsi="David" w:cs="David"/>
+                <w:rtl/>
+              </w:rPr>
+            </w:pPr>
+            <w:r>
+              <w:rPr>
+                <w:rFonts w:ascii="Consolas" w:hAnsi="Consolas" w:cs="Consolas"/>
+                <w:b/>
+                <w:bCs/>
+                <w:color w:val="7F0055"/>
+                <w:sz w:val="20"/>
+                <w:szCs w:val="20"/>
+              </w:rPr>
+              <w:lastRenderedPageBreak/>
+              <w:t>public</w:t>
+            </w:r>
+            <w:r>
+              <w:rPr>
+                <w:rFonts w:ascii="Consolas" w:hAnsi="Consolas" w:cs="Consolas"/>
+                <w:color w:val="000000"/>
+                <w:sz w:val="20"/>
+                <w:szCs w:val="20"/>
+              </w:rPr>
+              <w:t xml:space="preserve"> DHeap_Item </w:t>
+            </w:r>
+            <w:proofErr w:type="spellStart"/>
+            <w:proofErr w:type="gramStart"/>
+            <w:r>
+              <w:rPr>
+                <w:rFonts w:ascii="Consolas" w:hAnsi="Consolas" w:cs="Consolas"/>
+                <w:color w:val="000000"/>
+                <w:sz w:val="20"/>
+                <w:szCs w:val="20"/>
+              </w:rPr>
+              <w:t>getItemChild</w:t>
+            </w:r>
+            <w:proofErr w:type="spellEnd"/>
+            <w:r>
+              <w:rPr>
+                <w:rFonts w:ascii="Consolas" w:hAnsi="Consolas" w:cs="Consolas"/>
+                <w:color w:val="000000"/>
+                <w:sz w:val="20"/>
+                <w:szCs w:val="20"/>
+              </w:rPr>
+              <w:t>(</w:t>
+            </w:r>
+            <w:proofErr w:type="gramEnd"/>
+            <w:r>
+              <w:rPr>
+                <w:rFonts w:ascii="Consolas" w:hAnsi="Consolas" w:cs="Consolas"/>
+                <w:color w:val="000000"/>
+                <w:sz w:val="20"/>
+                <w:szCs w:val="20"/>
+              </w:rPr>
+              <w:t xml:space="preserve">DHeap_Item </w:t>
+            </w:r>
+            <w:r>
+              <w:rPr>
+                <w:rFonts w:ascii="Consolas" w:hAnsi="Consolas" w:cs="Consolas"/>
+                <w:color w:val="6A3E3E"/>
+                <w:sz w:val="20"/>
+                <w:szCs w:val="20"/>
+              </w:rPr>
+              <w:t>item</w:t>
+            </w:r>
+            <w:r>
+              <w:rPr>
+                <w:rFonts w:ascii="Consolas" w:hAnsi="Consolas" w:cs="Consolas"/>
+                <w:color w:val="000000"/>
+                <w:sz w:val="20"/>
+                <w:szCs w:val="20"/>
+              </w:rPr>
+              <w:t xml:space="preserve">, </w:t>
+            </w:r>
+            <w:proofErr w:type="spellStart"/>
+            <w:r>
+              <w:rPr>
+                <w:rFonts w:ascii="Consolas" w:hAnsi="Consolas" w:cs="Consolas"/>
+                <w:b/>
+                <w:bCs/>
+                <w:color w:val="7F0055"/>
+                <w:sz w:val="20"/>
+                <w:szCs w:val="20"/>
+              </w:rPr>
+              <w:t>int</w:t>
+            </w:r>
+            <w:proofErr w:type="spellEnd"/>
+            <w:r>
+              <w:rPr>
+                <w:rFonts w:ascii="Consolas" w:hAnsi="Consolas" w:cs="Consolas"/>
+                <w:color w:val="000000"/>
+                <w:sz w:val="20"/>
+                <w:szCs w:val="20"/>
+              </w:rPr>
+              <w:t xml:space="preserve"> </w:t>
+            </w:r>
+            <w:r>
+              <w:rPr>
+                <w:rFonts w:ascii="Consolas" w:hAnsi="Consolas" w:cs="Consolas"/>
+                <w:color w:val="6A3E3E"/>
+                <w:sz w:val="20"/>
+                <w:szCs w:val="20"/>
+              </w:rPr>
+              <w:t>k</w:t>
+            </w:r>
+            <w:r>
+              <w:rPr>
+                <w:rFonts w:ascii="Consolas" w:hAnsi="Consolas" w:cs="Consolas"/>
+                <w:color w:val="000000"/>
+                <w:sz w:val="20"/>
+                <w:szCs w:val="20"/>
+              </w:rPr>
+              <w:t>) {</w:t>
+            </w:r>
+          </w:p>
+        </w:tc>
+        <w:tc>
+          <w:tcPr>
+            <w:tcW w:w="2416" w:type="dxa"/>
+            <w:gridSpan w:val="3"/>
+          </w:tcPr>
+          <w:p>
+            <w:pPr>
+              <w:bidi/>
+              <w:rPr>
+                <w:rFonts w:ascii="David" w:hAnsi="David" w:cs="David"/>
+                <w:rtl/>
+              </w:rPr>
+            </w:pPr>
+            <w:proofErr w:type="gramStart"/>
+            <w:r>
+              <w:rPr>
+                <w:rFonts w:ascii="David" w:hAnsi="David" w:cs="David"/>
+              </w:rPr>
+              <w:t>O(</w:t>
+            </w:r>
+            <w:proofErr w:type="gramEnd"/>
+            <w:r>
+              <w:rPr>
+                <w:rFonts w:ascii="David" w:hAnsi="David" w:cs="David"/>
+              </w:rPr>
+              <w:t>1)</w:t>
+            </w:r>
+          </w:p>
+        </w:tc>
+        <w:tc>
+          <w:tcPr>
+            <w:tcW w:w="3089" w:type="dxa"/>
+          </w:tcPr>
+          <w:p>
+            <w:pPr>
+              <w:bidi/>
+              <w:rPr>
+                <w:rFonts w:ascii="David" w:hAnsi="David" w:cs="David" w:hint="cs"/>
+                <w:rtl/>
+              </w:rPr>
+            </w:pPr>
+            <w:r>
+              <w:rPr>
+                <w:rFonts w:ascii="David" w:hAnsi="David" w:cs="David" w:hint="cs"/>
+                <w:rtl/>
+              </w:rPr>
+              <w:t>המתודה מאתרת את האינדקס של הבן ה-</w:t>
+            </w:r>
+            <w:r>
+              <w:rPr>
+                <w:rFonts w:ascii="David" w:hAnsi="David" w:cs="David"/>
+              </w:rPr>
+              <w:t>k</w:t>
+            </w:r>
+            <w:r>
+              <w:rPr>
+                <w:rFonts w:ascii="David" w:hAnsi="David" w:cs="David" w:hint="cs"/>
+                <w:rtl/>
+              </w:rPr>
+              <w:t xml:space="preserve"> של איבר הקלט בעזרת הפונקציה </w:t>
+            </w:r>
+            <w:r>
+              <w:rPr>
+                <w:rFonts w:ascii="David" w:hAnsi="David" w:cs="David"/>
+              </w:rPr>
+              <w:t>child</w:t>
+            </w:r>
+            <w:r>
+              <w:rPr>
+                <w:rFonts w:ascii="David" w:hAnsi="David" w:cs="David" w:hint="cs"/>
+                <w:rtl/>
+              </w:rPr>
+              <w:t xml:space="preserve"> ואז מחזירה את האיבר המתאים. רצה בזמן קבוע.</w:t>
+            </w:r>
+          </w:p>
+        </w:tc>
+      </w:tr>
+      <w:tr>
+        <w:tc>
+          <w:tcPr>
+            <w:tcW w:w="3845" w:type="dxa"/>
+          </w:tcPr>
+          <w:p>
+            <w:pPr>
+              <w:bidi/>
+              <w:rPr>
+                <w:rFonts w:ascii="David" w:hAnsi="David" w:cs="David"/>
+                <w:rtl/>
+              </w:rPr>
+            </w:pPr>
+            <w:r>
+              <w:rPr>
+                <w:rFonts w:ascii="Consolas" w:hAnsi="Consolas" w:cs="Consolas"/>
+                <w:b/>
+                <w:bCs/>
+                <w:color w:val="7F0055"/>
+                <w:sz w:val="20"/>
+                <w:szCs w:val="20"/>
+              </w:rPr>
+              <w:t>public</w:t>
+            </w:r>
+            <w:r>
+              <w:rPr>
+                <w:rFonts w:ascii="Consolas" w:hAnsi="Consolas" w:cs="Consolas"/>
+                <w:color w:val="000000"/>
+                <w:sz w:val="20"/>
+                <w:szCs w:val="20"/>
+              </w:rPr>
+              <w:t xml:space="preserve"> DHeap_Item </w:t>
+            </w:r>
+            <w:proofErr w:type="spellStart"/>
+            <w:proofErr w:type="gramStart"/>
+            <w:r>
+              <w:rPr>
+                <w:rFonts w:ascii="Consolas" w:hAnsi="Consolas" w:cs="Consolas"/>
+                <w:color w:val="000000"/>
+                <w:sz w:val="20"/>
+                <w:szCs w:val="20"/>
+              </w:rPr>
+              <w:t>getItemParent</w:t>
+            </w:r>
+            <w:proofErr w:type="spellEnd"/>
+            <w:r>
+              <w:rPr>
+                <w:rFonts w:ascii="Consolas" w:hAnsi="Consolas" w:cs="Consolas"/>
+                <w:color w:val="000000"/>
+                <w:sz w:val="20"/>
+                <w:szCs w:val="20"/>
+              </w:rPr>
+              <w:t>(</w:t>
+            </w:r>
+            <w:proofErr w:type="gramEnd"/>
+            <w:r>
+              <w:rPr>
+                <w:rFonts w:ascii="Consolas" w:hAnsi="Consolas" w:cs="Consolas"/>
+                <w:color w:val="000000"/>
+                <w:sz w:val="20"/>
+                <w:szCs w:val="20"/>
+              </w:rPr>
+              <w:t xml:space="preserve">DHeap_Item </w:t>
+            </w:r>
+            <w:r>
+              <w:rPr>
+                <w:rFonts w:ascii="Consolas" w:hAnsi="Consolas" w:cs="Consolas"/>
+                <w:color w:val="6A3E3E"/>
+                <w:sz w:val="20"/>
+                <w:szCs w:val="20"/>
+              </w:rPr>
+              <w:t>item</w:t>
+            </w:r>
+            <w:r>
+              <w:rPr>
+                <w:rFonts w:ascii="Consolas" w:hAnsi="Consolas" w:cs="Consolas"/>
+                <w:color w:val="000000"/>
+                <w:sz w:val="20"/>
+                <w:szCs w:val="20"/>
+              </w:rPr>
+              <w:t>)</w:t>
+            </w:r>
+          </w:p>
+        </w:tc>
+        <w:tc>
+          <w:tcPr>
+            <w:tcW w:w="2416" w:type="dxa"/>
+            <w:gridSpan w:val="3"/>
+          </w:tcPr>
+          <w:p>
+            <w:pPr>
+              <w:bidi/>
+              <w:rPr>
+                <w:rFonts w:ascii="David" w:hAnsi="David" w:cs="David"/>
+              </w:rPr>
+            </w:pPr>
+            <w:proofErr w:type="gramStart"/>
+            <w:r>
+              <w:rPr>
+                <w:rFonts w:ascii="David" w:hAnsi="David" w:cs="David"/>
+              </w:rPr>
+              <w:t>O(</w:t>
+            </w:r>
+            <w:proofErr w:type="gramEnd"/>
+            <w:r>
+              <w:rPr>
+                <w:rFonts w:ascii="David" w:hAnsi="David" w:cs="David"/>
+              </w:rPr>
+              <w:t>1)</w:t>
+            </w:r>
+          </w:p>
+        </w:tc>
+        <w:tc>
+          <w:tcPr>
+            <w:tcW w:w="3089" w:type="dxa"/>
+          </w:tcPr>
+          <w:p>
+            <w:pPr>
+              <w:bidi/>
+              <w:rPr>
+                <w:rFonts w:ascii="David" w:hAnsi="David" w:cs="David" w:hint="cs"/>
+                <w:rtl/>
+              </w:rPr>
+            </w:pPr>
+            <w:r>
+              <w:rPr>
+                <w:rFonts w:ascii="David" w:hAnsi="David" w:cs="David" w:hint="cs"/>
+                <w:rtl/>
+              </w:rPr>
+              <w:t>המתודה מאתרת את האינדקס של ה</w:t>
+            </w:r>
+            <w:r>
+              <w:rPr>
+                <w:rFonts w:ascii="David" w:hAnsi="David" w:cs="David" w:hint="cs"/>
+                <w:rtl/>
+              </w:rPr>
+              <w:t>אב</w:t>
+            </w:r>
+            <w:r>
+              <w:rPr>
+                <w:rFonts w:ascii="David" w:hAnsi="David" w:cs="David" w:hint="cs"/>
+                <w:rtl/>
+              </w:rPr>
+              <w:t xml:space="preserve"> של איבר הקלט בעזרת הפונקציה </w:t>
+            </w:r>
+            <w:r>
+              <w:rPr>
+                <w:rFonts w:ascii="David" w:hAnsi="David" w:cs="David"/>
+              </w:rPr>
+              <w:t>parent</w:t>
+            </w:r>
+            <w:r>
+              <w:rPr>
+                <w:rFonts w:ascii="David" w:hAnsi="David" w:cs="David" w:hint="cs"/>
+                <w:rtl/>
+              </w:rPr>
+              <w:t xml:space="preserve"> ואז מחזירה את האיבר המתאים. רצה בזמן קבוע.</w:t>
+            </w:r>
           </w:p>
         </w:tc>
       </w:tr>
@@ -5408,8 +7640,36 @@
         <w:bidi/>
         <w:rPr>
           <w:rFonts w:ascii="David" w:hAnsi="David" w:cs="David"/>
+          <w:rtl/>
         </w:rPr>
       </w:pPr>
+    </w:p>
+    <w:p>
+      <w:pPr>
+        <w:bidi/>
+        <w:rPr>
+          <w:rFonts w:ascii="David" w:hAnsi="David" w:cs="David"/>
+          <w:rtl/>
+        </w:rPr>
+      </w:pPr>
+    </w:p>
+    <w:p>
+      <w:pPr>
+        <w:bidi/>
+        <w:rPr>
+          <w:rFonts w:ascii="David" w:hAnsi="David" w:cs="David"/>
+          <w:rtl/>
+        </w:rPr>
+      </w:pPr>
+      <w:r>
+        <w:rPr>
+          <w:rFonts w:ascii="David" w:hAnsi="David" w:cs="David" w:hint="cs"/>
+          <w:rtl/>
+        </w:rPr>
+        <w:t>ניתוח המדידות:</w:t>
+      </w:r>
+      <w:bookmarkStart w:id="0" w:name="_GoBack"/>
+      <w:bookmarkEnd w:id="0"/>
     </w:p>
     <w:sectPr>
       <w:pgSz w:w="12240" w:h="15840"/>

</xml_diff>